<commit_message>
webflight guide nearly complete (basic setup)
</commit_message>
<xml_diff>
--- a/Notes for blog/2 - using Webflight.docx
+++ b/Notes for blog/2 - using Webflight.docx
@@ -1155,8 +1155,6 @@
       <w:r>
         <w:t>However, it’s not all bad! We’ve got a nice HUD (Heads Up Display) including a compass along the bottom of the screen and some nice subtle instruments in the centre of the screen.</w:t>
       </w:r>
-      <w:bookmarkStart w:id="0" w:name="_GoBack"/>
-      <w:bookmarkEnd w:id="0"/>
     </w:p>
     <w:p>
       <w:r>
@@ -1207,7 +1205,665 @@
         </w:r>
       </w:hyperlink>
     </w:p>
+    <w:p>
+      <w:r>
+        <w:t>Within the ffmpeg folder you’ll find a folder called ‘bin’, enter this folder and copy the location of this. To do this, click on the address bar (the bit that says ‘</w:t>
+      </w:r>
+      <w:r>
+        <w:rPr>
+          <w:i/>
+        </w:rPr>
+        <w:t xml:space="preserve">Drone -&gt; ardrone-webflight &gt; ffmpeg </w:t>
+      </w:r>
+      <w:r>
+        <w:rPr>
+          <w:i/>
+        </w:rPr>
+        <w:t>&gt; bin</w:t>
+      </w:r>
+      <w:r>
+        <w:rPr>
+          <w:i/>
+        </w:rPr>
+        <w:t>’</w:t>
+      </w:r>
+      <w:r>
+        <w:t xml:space="preserve"> in the image below) and copy the pa</w:t>
+      </w:r>
+      <w:r>
+        <w:t xml:space="preserve">th </w:t>
+      </w:r>
+      <w:r>
+        <w:t>that</w:t>
+      </w:r>
+      <w:r>
+        <w:t xml:space="preserve"> shows up.</w:t>
+      </w:r>
+    </w:p>
+    <w:p>
+      <w:pPr>
+        <w:jc w:val="center"/>
+      </w:pPr>
+      <w:r>
+        <w:rPr>
+          <w:noProof/>
+          <w:lang w:eastAsia="en-GB"/>
+        </w:rPr>
+        <w:drawing>
+          <wp:inline distT="0" distB="0" distL="0" distR="0" wp14:anchorId="4C9B97A9" wp14:editId="26790A2C">
+            <wp:extent cx="4070294" cy="1077584"/>
+            <wp:effectExtent l="19050" t="19050" r="26035" b="27940"/>
+            <wp:docPr id="18" name="Picture 18"/>
+            <wp:cNvGraphicFramePr>
+              <a:graphicFrameLocks xmlns:a="http://schemas.openxmlformats.org/drawingml/2006/main" noChangeAspect="1"/>
+            </wp:cNvGraphicFramePr>
+            <a:graphic xmlns:a="http://schemas.openxmlformats.org/drawingml/2006/main">
+              <a:graphicData uri="http://schemas.openxmlformats.org/drawingml/2006/picture">
+                <pic:pic xmlns:pic="http://schemas.openxmlformats.org/drawingml/2006/picture">
+                  <pic:nvPicPr>
+                    <pic:cNvPr id="0" name=""/>
+                    <pic:cNvPicPr/>
+                  </pic:nvPicPr>
+                  <pic:blipFill>
+                    <a:blip r:embed="rId15"/>
+                    <a:stretch>
+                      <a:fillRect/>
+                    </a:stretch>
+                  </pic:blipFill>
+                  <pic:spPr>
+                    <a:xfrm>
+                      <a:off x="0" y="0"/>
+                      <a:ext cx="4071963" cy="1078026"/>
+                    </a:xfrm>
+                    <a:prstGeom prst="rect">
+                      <a:avLst/>
+                    </a:prstGeom>
+                    <a:ln>
+                      <a:solidFill>
+                        <a:schemeClr val="accent1"/>
+                      </a:solidFill>
+                    </a:ln>
+                  </pic:spPr>
+                </pic:pic>
+              </a:graphicData>
+            </a:graphic>
+          </wp:inline>
+        </w:drawing>
+      </w:r>
+    </w:p>
+    <w:p>
+      <w:r>
+        <w:t>Now we need to edit the environment variables for the computer so as you can use ffmpeg from anywhere. It would make sense that you could use the –g tag like we did earlier for bower, but I haven’t figured out why that doesn’t work in this case so I’m just putting it down to FFMPEG being awkward and doing it the good old fashioned way.</w:t>
+      </w:r>
+    </w:p>
+    <w:p>
+      <w:r>
+        <w:t>I’m using windows 10, so if you are too, all you need to do is start typing</w:t>
+      </w:r>
+      <w:r>
+        <w:rPr>
+          <w:i/>
+        </w:rPr>
+        <w:t xml:space="preserve"> </w:t>
+      </w:r>
+      <w:r>
+        <w:rPr>
+          <w:i/>
+        </w:rPr>
+        <w:t>‘</w:t>
+      </w:r>
+      <w:r>
+        <w:rPr>
+          <w:i/>
+        </w:rPr>
+        <w:t>env</w:t>
+      </w:r>
+      <w:r>
+        <w:rPr>
+          <w:i/>
+        </w:rPr>
+        <w:t>’</w:t>
+      </w:r>
+      <w:r>
+        <w:rPr>
+          <w:i/>
+        </w:rPr>
+        <w:t xml:space="preserve"> </w:t>
+      </w:r>
+      <w:r>
+        <w:t xml:space="preserve">in the ‘Ask me anything’ bar in the bottom left of your screen (Cortana?), you should see </w:t>
+      </w:r>
+      <w:r>
+        <w:t xml:space="preserve">an option to edit the system environment </w:t>
+      </w:r>
+      <w:r>
+        <w:t>variables as shown below, click this.</w:t>
+      </w:r>
+    </w:p>
+    <w:p>
+      <w:pPr>
+        <w:jc w:val="center"/>
+      </w:pPr>
+      <w:r>
+        <w:rPr>
+          <w:noProof/>
+          <w:lang w:eastAsia="en-GB"/>
+        </w:rPr>
+        <w:drawing>
+          <wp:inline distT="0" distB="0" distL="0" distR="0">
+            <wp:extent cx="2330506" cy="3691561"/>
+            <wp:effectExtent l="0" t="0" r="0" b="4445"/>
+            <wp:docPr id="19" name="Picture 19"/>
+            <wp:cNvGraphicFramePr>
+              <a:graphicFrameLocks xmlns:a="http://schemas.openxmlformats.org/drawingml/2006/main" noChangeAspect="1"/>
+            </wp:cNvGraphicFramePr>
+            <a:graphic xmlns:a="http://schemas.openxmlformats.org/drawingml/2006/main">
+              <a:graphicData uri="http://schemas.openxmlformats.org/drawingml/2006/picture">
+                <pic:pic xmlns:pic="http://schemas.openxmlformats.org/drawingml/2006/picture">
+                  <pic:nvPicPr>
+                    <pic:cNvPr id="0" name="Picture 1"/>
+                    <pic:cNvPicPr>
+                      <a:picLocks noChangeAspect="1" noChangeArrowheads="1"/>
+                    </pic:cNvPicPr>
+                  </pic:nvPicPr>
+                  <pic:blipFill>
+                    <a:blip r:embed="rId16">
+                      <a:extLst>
+                        <a:ext uri="{28A0092B-C50C-407E-A947-70E740481C1C}">
+                          <a14:useLocalDpi xmlns:a14="http://schemas.microsoft.com/office/drawing/2010/main" val="0"/>
+                        </a:ext>
+                      </a:extLst>
+                    </a:blip>
+                    <a:srcRect/>
+                    <a:stretch>
+                      <a:fillRect/>
+                    </a:stretch>
+                  </pic:blipFill>
+                  <pic:spPr bwMode="auto">
+                    <a:xfrm>
+                      <a:off x="0" y="0"/>
+                      <a:ext cx="2330596" cy="3691704"/>
+                    </a:xfrm>
+                    <a:prstGeom prst="rect">
+                      <a:avLst/>
+                    </a:prstGeom>
+                    <a:noFill/>
+                    <a:ln>
+                      <a:noFill/>
+                    </a:ln>
+                  </pic:spPr>
+                </pic:pic>
+              </a:graphicData>
+            </a:graphic>
+          </wp:inline>
+        </w:drawing>
+      </w:r>
+    </w:p>
     <w:p/>
+    <w:p/>
+    <w:p/>
+    <w:p>
+      <w:r>
+        <w:t>You should now be presented with the top left window shown in the screenshot below, click the Environment Variables… button to be taken to open the top right window from the screenshot below.</w:t>
+      </w:r>
+      <w:r>
+        <w:t xml:space="preserve"> Click </w:t>
+      </w:r>
+      <w:r>
+        <w:t xml:space="preserve">on </w:t>
+      </w:r>
+      <w:r>
+        <w:t xml:space="preserve">the </w:t>
+      </w:r>
+      <w:r>
+        <w:t>Path</w:t>
+      </w:r>
+      <w:r>
+        <w:t xml:space="preserve"> item (</w:t>
+      </w:r>
+      <w:r>
+        <w:t>PATH, path – whichever way it</w:t>
+      </w:r>
+      <w:r>
+        <w:t>’s shown</w:t>
+      </w:r>
+      <w:r>
+        <w:t xml:space="preserve"> on your computer), then </w:t>
+      </w:r>
+      <w:r>
+        <w:t xml:space="preserve">click </w:t>
+      </w:r>
+      <w:r>
+        <w:t xml:space="preserve">on the Edit button to reach the window shown </w:t>
+      </w:r>
+      <w:r>
+        <w:t>at the bottom of the screenshot below.</w:t>
+      </w:r>
+      <w:r>
+        <w:t xml:space="preserve"> Click New and then paste in the path you copied earlier from the ffmpeg/bin folder.</w:t>
+      </w:r>
+    </w:p>
+    <w:p>
+      <w:r>
+        <w:rPr>
+          <w:noProof/>
+          <w:lang w:eastAsia="en-GB"/>
+        </w:rPr>
+        <mc:AlternateContent>
+          <mc:Choice Requires="wps">
+            <w:drawing>
+              <wp:anchor distT="0" distB="0" distL="114300" distR="114300" simplePos="0" relativeHeight="251674624" behindDoc="0" locked="0" layoutInCell="1" allowOverlap="1" wp14:anchorId="58FE5DCC" wp14:editId="31613673">
+                <wp:simplePos x="0" y="0"/>
+                <wp:positionH relativeFrom="column">
+                  <wp:posOffset>3625215</wp:posOffset>
+                </wp:positionH>
+                <wp:positionV relativeFrom="paragraph">
+                  <wp:posOffset>2821305</wp:posOffset>
+                </wp:positionV>
+                <wp:extent cx="1051560" cy="266065"/>
+                <wp:effectExtent l="38100" t="19050" r="15240" b="95885"/>
+                <wp:wrapNone/>
+                <wp:docPr id="16" name="Straight Arrow Connector 16"/>
+                <wp:cNvGraphicFramePr/>
+                <a:graphic xmlns:a="http://schemas.openxmlformats.org/drawingml/2006/main">
+                  <a:graphicData uri="http://schemas.microsoft.com/office/word/2010/wordprocessingShape">
+                    <wps:wsp>
+                      <wps:cNvCnPr/>
+                      <wps:spPr>
+                        <a:xfrm flipH="1">
+                          <a:off x="0" y="0"/>
+                          <a:ext cx="1051560" cy="266065"/>
+                        </a:xfrm>
+                        <a:prstGeom prst="straightConnector1">
+                          <a:avLst/>
+                        </a:prstGeom>
+                        <a:ln w="28575">
+                          <a:solidFill>
+                            <a:srgbClr val="FF0000"/>
+                          </a:solidFill>
+                          <a:tailEnd type="arrow"/>
+                        </a:ln>
+                      </wps:spPr>
+                      <wps:style>
+                        <a:lnRef idx="1">
+                          <a:schemeClr val="accent1"/>
+                        </a:lnRef>
+                        <a:fillRef idx="0">
+                          <a:schemeClr val="accent1"/>
+                        </a:fillRef>
+                        <a:effectRef idx="0">
+                          <a:schemeClr val="accent1"/>
+                        </a:effectRef>
+                        <a:fontRef idx="minor">
+                          <a:schemeClr val="tx1"/>
+                        </a:fontRef>
+                      </wps:style>
+                      <wps:bodyPr/>
+                    </wps:wsp>
+                  </a:graphicData>
+                </a:graphic>
+                <wp14:sizeRelH relativeFrom="margin">
+                  <wp14:pctWidth>0</wp14:pctWidth>
+                </wp14:sizeRelH>
+                <wp14:sizeRelV relativeFrom="margin">
+                  <wp14:pctHeight>0</wp14:pctHeight>
+                </wp14:sizeRelV>
+              </wp:anchor>
+            </w:drawing>
+          </mc:Choice>
+          <mc:Fallback>
+            <w:pict>
+              <v:shapetype id="_x0000_t32" coordsize="21600,21600" o:spt="32" o:oned="t" path="m,l21600,21600e" filled="f">
+                <v:path arrowok="t" fillok="f" o:connecttype="none"/>
+                <o:lock v:ext="edit" shapetype="t"/>
+              </v:shapetype>
+              <v:shape id="Straight Arrow Connector 16" o:spid="_x0000_s1026" type="#_x0000_t32" style="position:absolute;margin-left:285.45pt;margin-top:222.15pt;width:82.8pt;height:20.95pt;flip:x;z-index:251674624;visibility:visible;mso-wrap-style:square;mso-width-percent:0;mso-height-percent:0;mso-wrap-distance-left:9pt;mso-wrap-distance-top:0;mso-wrap-distance-right:9pt;mso-wrap-distance-bottom:0;mso-position-horizontal:absolute;mso-position-horizontal-relative:text;mso-position-vertical:absolute;mso-position-vertical-relative:text;mso-width-percent:0;mso-height-percent:0;mso-width-relative:margin;mso-height-relative:margin" o:gfxdata="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" strokecolor="red" strokeweight="2.25pt">
+                <v:stroke endarrow="open"/>
+              </v:shape>
+            </w:pict>
+          </mc:Fallback>
+        </mc:AlternateContent>
+      </w:r>
+      <w:r>
+        <w:rPr>
+          <w:noProof/>
+          <w:lang w:eastAsia="en-GB"/>
+        </w:rPr>
+        <mc:AlternateContent>
+          <mc:Choice Requires="wps">
+            <w:drawing>
+              <wp:anchor distT="0" distB="0" distL="114300" distR="114300" simplePos="0" relativeHeight="251676672" behindDoc="0" locked="0" layoutInCell="1" allowOverlap="1" wp14:anchorId="6363035F" wp14:editId="688532E5">
+                <wp:simplePos x="0" y="0"/>
+                <wp:positionH relativeFrom="column">
+                  <wp:posOffset>2597543</wp:posOffset>
+                </wp:positionH>
+                <wp:positionV relativeFrom="paragraph">
+                  <wp:posOffset>3090652</wp:posOffset>
+                </wp:positionV>
+                <wp:extent cx="566443" cy="1877560"/>
+                <wp:effectExtent l="76200" t="19050" r="24130" b="46990"/>
+                <wp:wrapNone/>
+                <wp:docPr id="17" name="Straight Arrow Connector 17"/>
+                <wp:cNvGraphicFramePr/>
+                <a:graphic xmlns:a="http://schemas.openxmlformats.org/drawingml/2006/main">
+                  <a:graphicData uri="http://schemas.microsoft.com/office/word/2010/wordprocessingShape">
+                    <wps:wsp>
+                      <wps:cNvCnPr/>
+                      <wps:spPr>
+                        <a:xfrm flipH="1">
+                          <a:off x="0" y="0"/>
+                          <a:ext cx="566443" cy="1877560"/>
+                        </a:xfrm>
+                        <a:prstGeom prst="straightConnector1">
+                          <a:avLst/>
+                        </a:prstGeom>
+                        <a:ln w="28575">
+                          <a:solidFill>
+                            <a:srgbClr val="FF0000"/>
+                          </a:solidFill>
+                          <a:tailEnd type="arrow"/>
+                        </a:ln>
+                      </wps:spPr>
+                      <wps:style>
+                        <a:lnRef idx="1">
+                          <a:schemeClr val="accent1"/>
+                        </a:lnRef>
+                        <a:fillRef idx="0">
+                          <a:schemeClr val="accent1"/>
+                        </a:fillRef>
+                        <a:effectRef idx="0">
+                          <a:schemeClr val="accent1"/>
+                        </a:effectRef>
+                        <a:fontRef idx="minor">
+                          <a:schemeClr val="tx1"/>
+                        </a:fontRef>
+                      </wps:style>
+                      <wps:bodyPr/>
+                    </wps:wsp>
+                  </a:graphicData>
+                </a:graphic>
+                <wp14:sizeRelH relativeFrom="margin">
+                  <wp14:pctWidth>0</wp14:pctWidth>
+                </wp14:sizeRelH>
+                <wp14:sizeRelV relativeFrom="margin">
+                  <wp14:pctHeight>0</wp14:pctHeight>
+                </wp14:sizeRelV>
+              </wp:anchor>
+            </w:drawing>
+          </mc:Choice>
+          <mc:Fallback>
+            <w:pict>
+              <v:shape id="Straight Arrow Connector 17" o:spid="_x0000_s1026" type="#_x0000_t32" style="position:absolute;margin-left:204.55pt;margin-top:243.35pt;width:44.6pt;height:147.85pt;flip:x;z-index:251676672;visibility:visible;mso-wrap-style:square;mso-width-percent:0;mso-height-percent:0;mso-wrap-distance-left:9pt;mso-wrap-distance-top:0;mso-wrap-distance-right:9pt;mso-wrap-distance-bottom:0;mso-position-horizontal:absolute;mso-position-horizontal-relative:text;mso-position-vertical:absolute;mso-position-vertical-relative:text;mso-width-percent:0;mso-height-percent:0;mso-width-relative:margin;mso-height-relative:margin" o:gfxdata="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" strokecolor="red" strokeweight="2.25pt">
+                <v:stroke endarrow="open"/>
+              </v:shape>
+            </w:pict>
+          </mc:Fallback>
+        </mc:AlternateContent>
+      </w:r>
+      <w:r>
+        <w:rPr>
+          <w:noProof/>
+          <w:lang w:eastAsia="en-GB"/>
+        </w:rPr>
+        <mc:AlternateContent>
+          <mc:Choice Requires="wps">
+            <w:drawing>
+              <wp:anchor distT="0" distB="0" distL="114300" distR="114300" simplePos="0" relativeHeight="251672576" behindDoc="0" locked="0" layoutInCell="1" allowOverlap="1" wp14:anchorId="326DB040" wp14:editId="350F64FC">
+                <wp:simplePos x="0" y="0"/>
+                <wp:positionH relativeFrom="column">
+                  <wp:posOffset>2152481</wp:posOffset>
+                </wp:positionH>
+                <wp:positionV relativeFrom="paragraph">
+                  <wp:posOffset>2201062</wp:posOffset>
+                </wp:positionV>
+                <wp:extent cx="314960" cy="291313"/>
+                <wp:effectExtent l="19050" t="19050" r="66040" b="52070"/>
+                <wp:wrapNone/>
+                <wp:docPr id="15" name="Straight Arrow Connector 15"/>
+                <wp:cNvGraphicFramePr/>
+                <a:graphic xmlns:a="http://schemas.openxmlformats.org/drawingml/2006/main">
+                  <a:graphicData uri="http://schemas.microsoft.com/office/word/2010/wordprocessingShape">
+                    <wps:wsp>
+                      <wps:cNvCnPr/>
+                      <wps:spPr>
+                        <a:xfrm>
+                          <a:off x="0" y="0"/>
+                          <a:ext cx="314960" cy="291313"/>
+                        </a:xfrm>
+                        <a:prstGeom prst="straightConnector1">
+                          <a:avLst/>
+                        </a:prstGeom>
+                        <a:ln w="28575">
+                          <a:solidFill>
+                            <a:srgbClr val="FF0000"/>
+                          </a:solidFill>
+                          <a:tailEnd type="arrow"/>
+                        </a:ln>
+                      </wps:spPr>
+                      <wps:style>
+                        <a:lnRef idx="1">
+                          <a:schemeClr val="accent1"/>
+                        </a:lnRef>
+                        <a:fillRef idx="0">
+                          <a:schemeClr val="accent1"/>
+                        </a:fillRef>
+                        <a:effectRef idx="0">
+                          <a:schemeClr val="accent1"/>
+                        </a:effectRef>
+                        <a:fontRef idx="minor">
+                          <a:schemeClr val="tx1"/>
+                        </a:fontRef>
+                      </wps:style>
+                      <wps:bodyPr/>
+                    </wps:wsp>
+                  </a:graphicData>
+                </a:graphic>
+                <wp14:sizeRelV relativeFrom="margin">
+                  <wp14:pctHeight>0</wp14:pctHeight>
+                </wp14:sizeRelV>
+              </wp:anchor>
+            </w:drawing>
+          </mc:Choice>
+          <mc:Fallback>
+            <w:pict>
+              <v:shape id="Straight Arrow Connector 15" o:spid="_x0000_s1026" type="#_x0000_t32" style="position:absolute;margin-left:169.5pt;margin-top:173.3pt;width:24.8pt;height:22.95pt;z-index:251672576;visibility:visible;mso-wrap-style:square;mso-height-percent:0;mso-wrap-distance-left:9pt;mso-wrap-distance-top:0;mso-wrap-distance-right:9pt;mso-wrap-distance-bottom:0;mso-position-horizontal:absolute;mso-position-horizontal-relative:text;mso-position-vertical:absolute;mso-position-vertical-relative:text;mso-height-percent:0;mso-height-relative:margin" o:gfxdata="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" strokecolor="red" strokeweight="2.25pt">
+                <v:stroke endarrow="open"/>
+              </v:shape>
+            </w:pict>
+          </mc:Fallback>
+        </mc:AlternateContent>
+      </w:r>
+      <w:r>
+        <w:rPr>
+          <w:noProof/>
+          <w:lang w:eastAsia="en-GB"/>
+        </w:rPr>
+        <w:drawing>
+          <wp:inline distT="0" distB="0" distL="0" distR="0" wp14:anchorId="1FC1CF3B" wp14:editId="1C3251A9">
+            <wp:extent cx="5731510" cy="5512904"/>
+            <wp:effectExtent l="0" t="0" r="2540" b="0"/>
+            <wp:docPr id="14" name="Picture 14"/>
+            <wp:cNvGraphicFramePr>
+              <a:graphicFrameLocks xmlns:a="http://schemas.openxmlformats.org/drawingml/2006/main" noChangeAspect="1"/>
+            </wp:cNvGraphicFramePr>
+            <a:graphic xmlns:a="http://schemas.openxmlformats.org/drawingml/2006/main">
+              <a:graphicData uri="http://schemas.openxmlformats.org/drawingml/2006/picture">
+                <pic:pic xmlns:pic="http://schemas.openxmlformats.org/drawingml/2006/picture">
+                  <pic:nvPicPr>
+                    <pic:cNvPr id="0" name=""/>
+                    <pic:cNvPicPr/>
+                  </pic:nvPicPr>
+                  <pic:blipFill>
+                    <a:blip r:embed="rId17"/>
+                    <a:stretch>
+                      <a:fillRect/>
+                    </a:stretch>
+                  </pic:blipFill>
+                  <pic:spPr>
+                    <a:xfrm>
+                      <a:off x="0" y="0"/>
+                      <a:ext cx="5731510" cy="5512904"/>
+                    </a:xfrm>
+                    <a:prstGeom prst="rect">
+                      <a:avLst/>
+                    </a:prstGeom>
+                  </pic:spPr>
+                </pic:pic>
+              </a:graphicData>
+            </a:graphic>
+          </wp:inline>
+        </w:drawing>
+      </w:r>
+    </w:p>
+    <w:p>
+      <w:r>
+        <w:t xml:space="preserve">Now if we close any command prompt windows and reopen them, typing </w:t>
+      </w:r>
+      <w:r>
+        <w:rPr>
+          <w:i/>
+        </w:rPr>
+        <w:t xml:space="preserve">‘ffmpeg –version’ </w:t>
+      </w:r>
+      <w:r>
+        <w:t>you should see an output similar to below, if so, ffmpeg is installed and ready to be used with Webflight!</w:t>
+      </w:r>
+    </w:p>
+    <w:p>
+      <w:pPr>
+        <w:jc w:val="center"/>
+      </w:pPr>
+      <w:r>
+        <w:rPr>
+          <w:noProof/>
+          <w:lang w:eastAsia="en-GB"/>
+        </w:rPr>
+        <w:lastRenderedPageBreak/>
+        <w:drawing>
+          <wp:inline distT="0" distB="0" distL="0" distR="0" wp14:anchorId="268B2E60" wp14:editId="535ABD5C">
+            <wp:extent cx="5732245" cy="3722336"/>
+            <wp:effectExtent l="0" t="0" r="1905" b="0"/>
+            <wp:docPr id="20" name="Picture 20"/>
+            <wp:cNvGraphicFramePr>
+              <a:graphicFrameLocks xmlns:a="http://schemas.openxmlformats.org/drawingml/2006/main" noChangeAspect="1"/>
+            </wp:cNvGraphicFramePr>
+            <a:graphic xmlns:a="http://schemas.openxmlformats.org/drawingml/2006/main">
+              <a:graphicData uri="http://schemas.openxmlformats.org/drawingml/2006/picture">
+                <pic:pic xmlns:pic="http://schemas.openxmlformats.org/drawingml/2006/picture">
+                  <pic:nvPicPr>
+                    <pic:cNvPr id="0" name=""/>
+                    <pic:cNvPicPr/>
+                  </pic:nvPicPr>
+                  <pic:blipFill rotWithShape="1">
+                    <a:blip r:embed="rId18"/>
+                    <a:srcRect b="37921"/>
+                    <a:stretch/>
+                  </pic:blipFill>
+                  <pic:spPr bwMode="auto">
+                    <a:xfrm>
+                      <a:off x="0" y="0"/>
+                      <a:ext cx="5731510" cy="3721859"/>
+                    </a:xfrm>
+                    <a:prstGeom prst="rect">
+                      <a:avLst/>
+                    </a:prstGeom>
+                    <a:ln>
+                      <a:noFill/>
+                    </a:ln>
+                    <a:extLst>
+                      <a:ext uri="{53640926-AAD7-44D8-BBD7-CCE9431645EC}">
+                        <a14:shadowObscured xmlns:a14="http://schemas.microsoft.com/office/drawing/2010/main"/>
+                      </a:ext>
+                    </a:extLst>
+                  </pic:spPr>
+                </pic:pic>
+              </a:graphicData>
+            </a:graphic>
+          </wp:inline>
+        </w:drawing>
+      </w:r>
+    </w:p>
+    <w:p>
+      <w:pPr>
+        <w:jc w:val="center"/>
+      </w:pPr>
+    </w:p>
+    <w:p>
+      <w:r>
+        <w:t>If you now navigate back to your ardrone-webflight folder and run node app.js in command line, you should notice that the ffmpeg errors have gone and if you open localhost:3000 in your browser you are receiving a feed live from your drone! Below is my feed while writing this guide, the drone</w:t>
+      </w:r>
+      <w:r>
+        <w:t xml:space="preserve"> </w:t>
+      </w:r>
+      <w:bookmarkStart w:id="0" w:name="_GoBack"/>
+      <w:bookmarkEnd w:id="0"/>
+      <w:r>
+        <w:t>is currently looking out of the window</w:t>
+      </w:r>
+      <w:r>
+        <w:t xml:space="preserve"> enjoying a view of</w:t>
+      </w:r>
+      <w:r>
+        <w:t xml:space="preserve"> perfect English summer</w:t>
+      </w:r>
+      <w:r>
+        <w:t xml:space="preserve"> weather</w:t>
+      </w:r>
+      <w:r>
+        <w:t>.</w:t>
+      </w:r>
+    </w:p>
+    <w:p>
+      <w:pPr>
+        <w:jc w:val="center"/>
+      </w:pPr>
+    </w:p>
+    <w:p>
+      <w:pPr>
+        <w:jc w:val="center"/>
+      </w:pPr>
+      <w:r>
+        <w:rPr>
+          <w:noProof/>
+          <w:lang w:eastAsia="en-GB"/>
+        </w:rPr>
+        <w:drawing>
+          <wp:inline distT="0" distB="0" distL="0" distR="0" wp14:anchorId="76475805" wp14:editId="28410F54">
+            <wp:extent cx="5731510" cy="3019453"/>
+            <wp:effectExtent l="0" t="0" r="2540" b="9525"/>
+            <wp:docPr id="21" name="Picture 21"/>
+            <wp:cNvGraphicFramePr>
+              <a:graphicFrameLocks xmlns:a="http://schemas.openxmlformats.org/drawingml/2006/main" noChangeAspect="1"/>
+            </wp:cNvGraphicFramePr>
+            <a:graphic xmlns:a="http://schemas.openxmlformats.org/drawingml/2006/main">
+              <a:graphicData uri="http://schemas.openxmlformats.org/drawingml/2006/picture">
+                <pic:pic xmlns:pic="http://schemas.openxmlformats.org/drawingml/2006/picture">
+                  <pic:nvPicPr>
+                    <pic:cNvPr id="0" name=""/>
+                    <pic:cNvPicPr/>
+                  </pic:nvPicPr>
+                  <pic:blipFill>
+                    <a:blip r:embed="rId19"/>
+                    <a:stretch>
+                      <a:fillRect/>
+                    </a:stretch>
+                  </pic:blipFill>
+                  <pic:spPr>
+                    <a:xfrm>
+                      <a:off x="0" y="0"/>
+                      <a:ext cx="5731510" cy="3019453"/>
+                    </a:xfrm>
+                    <a:prstGeom prst="rect">
+                      <a:avLst/>
+                    </a:prstGeom>
+                  </pic:spPr>
+                </pic:pic>
+              </a:graphicData>
+            </a:graphic>
+          </wp:inline>
+        </w:drawing>
+      </w:r>
+    </w:p>
     <w:sectPr>
       <w:pgSz w:w="11906" w:h="16838"/>
       <w:pgMar w:top="1440" w:right="1440" w:bottom="1440" w:left="1440" w:header="708" w:footer="708" w:gutter="0"/>

</xml_diff>

<commit_message>
temp files for notes removed
</commit_message>
<xml_diff>
--- a/Notes for blog/2 - using Webflight.docx
+++ b/Notes for blog/2 - using Webflight.docx
@@ -25,12 +25,17 @@
         <w:t xml:space="preserve">Webflight is a great open-source project provided by </w:t>
       </w:r>
       <w:r>
-        <w:t>Laurent Eschenauer</w:t>
-      </w:r>
+        <w:t xml:space="preserve">Laurent </w:t>
+      </w:r>
+      <w:proofErr w:type="spellStart"/>
+      <w:r>
+        <w:t>Eschenauer</w:t>
+      </w:r>
+      <w:proofErr w:type="spellEnd"/>
       <w:r>
         <w:t xml:space="preserve"> (</w:t>
       </w:r>
-      <w:hyperlink r:id="rId7" w:history="1">
+      <w:hyperlink r:id="rId8" w:history="1">
         <w:r>
           <w:rPr>
             <w:rStyle w:val="Hyperlink"/>
@@ -41,7 +46,7 @@
       <w:r>
         <w:t>), the repo can be found here (</w:t>
       </w:r>
-      <w:hyperlink r:id="rId8" w:history="1">
+      <w:hyperlink r:id="rId9" w:history="1">
         <w:r>
           <w:rPr>
             <w:rStyle w:val="Hyperlink"/>
@@ -72,7 +77,15 @@
     </w:p>
     <w:p>
       <w:r>
-        <w:t>Scrolling down a bit on the Webflight github page you’ll see the below instructions for installation. The yellow highlighted line has been added by me as I found that bower wasn’t recognised by the computer without this</w:t>
+        <w:t xml:space="preserve">Scrolling down a bit on the Webflight </w:t>
+      </w:r>
+      <w:proofErr w:type="spellStart"/>
+      <w:r>
+        <w:t>github</w:t>
+      </w:r>
+      <w:proofErr w:type="spellEnd"/>
+      <w:r>
+        <w:t xml:space="preserve"> page you’ll see the below instructions for installation. The yellow highlighted line has been added by me as I found that bower wasn’t recognised by the computer without this</w:t>
       </w:r>
       <w:r>
         <w:t xml:space="preserve"> (bower install will fail, unknown command)</w:t>
@@ -115,6 +128,7 @@
           <w:lang w:eastAsia="en-GB"/>
         </w:rPr>
       </w:pPr>
+      <w:proofErr w:type="gramStart"/>
       <w:r>
         <w:rPr>
           <w:rFonts w:ascii="Consolas" w:eastAsia="Times New Roman" w:hAnsi="Consolas" w:cs="Courier New"/>
@@ -124,7 +138,19 @@
           <w:bdr w:val="none" w:sz="0" w:space="0" w:color="auto" w:frame="1"/>
           <w:lang w:eastAsia="en-GB"/>
         </w:rPr>
-        <w:t>git clone https://github.com/eschnou/ardrone-webflight.git</w:t>
+        <w:t>git</w:t>
+      </w:r>
+      <w:proofErr w:type="gramEnd"/>
+      <w:r>
+        <w:rPr>
+          <w:rFonts w:ascii="Consolas" w:eastAsia="Times New Roman" w:hAnsi="Consolas" w:cs="Courier New"/>
+          <w:color w:val="333333"/>
+          <w:sz w:val="20"/>
+          <w:szCs w:val="20"/>
+          <w:bdr w:val="none" w:sz="0" w:space="0" w:color="auto" w:frame="1"/>
+          <w:lang w:eastAsia="en-GB"/>
+        </w:rPr>
+        <w:t xml:space="preserve"> clone https://github.com/eschnou/ardrone-webflight.git</w:t>
       </w:r>
     </w:p>
     <w:p>
@@ -158,6 +184,7 @@
           <w:lang w:eastAsia="en-GB"/>
         </w:rPr>
       </w:pPr>
+      <w:proofErr w:type="gramStart"/>
       <w:r>
         <w:rPr>
           <w:rFonts w:ascii="Consolas" w:eastAsia="Times New Roman" w:hAnsi="Consolas" w:cs="Courier New"/>
@@ -167,8 +194,33 @@
           <w:bdr w:val="none" w:sz="0" w:space="0" w:color="auto" w:frame="1"/>
           <w:lang w:eastAsia="en-GB"/>
         </w:rPr>
-        <w:t>cd ardrone-webflight</w:t>
-      </w:r>
+        <w:t>cd</w:t>
+      </w:r>
+      <w:proofErr w:type="gramEnd"/>
+      <w:r>
+        <w:rPr>
+          <w:rFonts w:ascii="Consolas" w:eastAsia="Times New Roman" w:hAnsi="Consolas" w:cs="Courier New"/>
+          <w:color w:val="333333"/>
+          <w:sz w:val="20"/>
+          <w:szCs w:val="20"/>
+          <w:bdr w:val="none" w:sz="0" w:space="0" w:color="auto" w:frame="1"/>
+          <w:lang w:eastAsia="en-GB"/>
+        </w:rPr>
+        <w:t xml:space="preserve"> </w:t>
+      </w:r>
+      <w:proofErr w:type="spellStart"/>
+      <w:r>
+        <w:rPr>
+          <w:rFonts w:ascii="Consolas" w:eastAsia="Times New Roman" w:hAnsi="Consolas" w:cs="Courier New"/>
+          <w:color w:val="333333"/>
+          <w:sz w:val="20"/>
+          <w:szCs w:val="20"/>
+          <w:bdr w:val="none" w:sz="0" w:space="0" w:color="auto" w:frame="1"/>
+          <w:lang w:eastAsia="en-GB"/>
+        </w:rPr>
+        <w:t>ardrone-webflight</w:t>
+      </w:r>
+      <w:proofErr w:type="spellEnd"/>
     </w:p>
     <w:p>
       <w:pPr>
@@ -201,6 +253,8 @@
           <w:lang w:eastAsia="en-GB"/>
         </w:rPr>
       </w:pPr>
+      <w:proofErr w:type="spellStart"/>
+      <w:proofErr w:type="gramStart"/>
       <w:r>
         <w:rPr>
           <w:rFonts w:ascii="Consolas" w:eastAsia="Times New Roman" w:hAnsi="Consolas" w:cs="Courier New"/>
@@ -210,7 +264,20 @@
           <w:bdr w:val="none" w:sz="0" w:space="0" w:color="auto" w:frame="1"/>
           <w:lang w:eastAsia="en-GB"/>
         </w:rPr>
-        <w:t>npm install</w:t>
+        <w:t>npm</w:t>
+      </w:r>
+      <w:proofErr w:type="spellEnd"/>
+      <w:proofErr w:type="gramEnd"/>
+      <w:r>
+        <w:rPr>
+          <w:rFonts w:ascii="Consolas" w:eastAsia="Times New Roman" w:hAnsi="Consolas" w:cs="Courier New"/>
+          <w:color w:val="333333"/>
+          <w:sz w:val="20"/>
+          <w:szCs w:val="20"/>
+          <w:bdr w:val="none" w:sz="0" w:space="0" w:color="auto" w:frame="1"/>
+          <w:lang w:eastAsia="en-GB"/>
+        </w:rPr>
+        <w:t xml:space="preserve"> install</w:t>
       </w:r>
     </w:p>
     <w:p>
@@ -244,6 +311,8 @@
           <w:lang w:eastAsia="en-GB"/>
         </w:rPr>
       </w:pPr>
+      <w:proofErr w:type="spellStart"/>
+      <w:proofErr w:type="gramStart"/>
       <w:r>
         <w:rPr>
           <w:rFonts w:ascii="Consolas" w:eastAsia="Times New Roman" w:hAnsi="Consolas" w:cs="Courier New"/>
@@ -254,7 +323,21 @@
           <w:bdr w:val="none" w:sz="0" w:space="0" w:color="auto" w:frame="1"/>
           <w:lang w:eastAsia="en-GB"/>
         </w:rPr>
-        <w:t xml:space="preserve">npm install </w:t>
+        <w:t>npm</w:t>
+      </w:r>
+      <w:proofErr w:type="spellEnd"/>
+      <w:proofErr w:type="gramEnd"/>
+      <w:r>
+        <w:rPr>
+          <w:rFonts w:ascii="Consolas" w:eastAsia="Times New Roman" w:hAnsi="Consolas" w:cs="Courier New"/>
+          <w:color w:val="333333"/>
+          <w:sz w:val="20"/>
+          <w:szCs w:val="20"/>
+          <w:highlight w:val="yellow"/>
+          <w:bdr w:val="none" w:sz="0" w:space="0" w:color="auto" w:frame="1"/>
+          <w:lang w:eastAsia="en-GB"/>
+        </w:rPr>
+        <w:t xml:space="preserve"> install </w:t>
       </w:r>
       <w:r>
         <w:rPr>
@@ -299,6 +382,7 @@
           <w:lang w:eastAsia="en-GB"/>
         </w:rPr>
       </w:pPr>
+      <w:proofErr w:type="gramStart"/>
       <w:r>
         <w:rPr>
           <w:rFonts w:ascii="Consolas" w:eastAsia="Times New Roman" w:hAnsi="Consolas" w:cs="Courier New"/>
@@ -308,7 +392,19 @@
           <w:bdr w:val="none" w:sz="0" w:space="0" w:color="auto" w:frame="1"/>
           <w:lang w:eastAsia="en-GB"/>
         </w:rPr>
-        <w:t>bower install</w:t>
+        <w:t>bower</w:t>
+      </w:r>
+      <w:proofErr w:type="gramEnd"/>
+      <w:r>
+        <w:rPr>
+          <w:rFonts w:ascii="Consolas" w:eastAsia="Times New Roman" w:hAnsi="Consolas" w:cs="Courier New"/>
+          <w:color w:val="333333"/>
+          <w:sz w:val="20"/>
+          <w:szCs w:val="20"/>
+          <w:bdr w:val="none" w:sz="0" w:space="0" w:color="auto" w:frame="1"/>
+          <w:lang w:eastAsia="en-GB"/>
+        </w:rPr>
+        <w:t xml:space="preserve"> install</w:t>
       </w:r>
     </w:p>
     <w:p/>
@@ -320,7 +416,15 @@
         <w:t xml:space="preserve"> everything, and installing</w:t>
       </w:r>
       <w:r>
-        <w:t xml:space="preserve"> bower using npm, using the –g tag to set a global path variable to it as well (this just means that you can run the command ‘bower’ anywhere and it’ll be recognised, rather than having to run it from the directory it lives in).</w:t>
+        <w:t xml:space="preserve"> bower using </w:t>
+      </w:r>
+      <w:proofErr w:type="spellStart"/>
+      <w:r>
+        <w:t>npm</w:t>
+      </w:r>
+      <w:proofErr w:type="spellEnd"/>
+      <w:r>
+        <w:t>, using the –g tag to set a global path variable to it as well (this just means that you can run the command ‘bower’ anywhere and it’ll be recognised, rather than having to run it from the directory it lives in).</w:t>
       </w:r>
     </w:p>
     <w:p>
@@ -581,7 +685,7 @@
                     <pic:cNvPicPr/>
                   </pic:nvPicPr>
                   <pic:blipFill>
-                    <a:blip r:embed="rId9"/>
+                    <a:blip r:embed="rId10"/>
                     <a:stretch>
                       <a:fillRect/>
                     </a:stretch>
@@ -629,7 +733,15 @@
         <w:fldChar w:fldCharType="end"/>
       </w:r>
       <w:r>
-        <w:t>: Cloning repo from GitHub and using npm install</w:t>
+        <w:t xml:space="preserve">: Cloning repo from GitHub and using </w:t>
+      </w:r>
+      <w:proofErr w:type="spellStart"/>
+      <w:r>
+        <w:t>npm</w:t>
+      </w:r>
+      <w:proofErr w:type="spellEnd"/>
+      <w:r>
+        <w:t xml:space="preserve"> install</w:t>
       </w:r>
     </w:p>
     <w:p>
@@ -738,7 +850,7 @@
                     <pic:cNvPicPr/>
                   </pic:nvPicPr>
                   <pic:blipFill>
-                    <a:blip r:embed="rId10"/>
+                    <a:blip r:embed="rId11"/>
                     <a:stretch>
                       <a:fillRect/>
                     </a:stretch>
@@ -988,7 +1100,7 @@
                     <pic:cNvPicPr/>
                   </pic:nvPicPr>
                   <pic:blipFill>
-                    <a:blip r:embed="rId11"/>
+                    <a:blip r:embed="rId12"/>
                     <a:stretch>
                       <a:fillRect/>
                     </a:stretch>
@@ -1039,7 +1151,15 @@
         <w:fldChar w:fldCharType="end"/>
       </w:r>
       <w:r>
-        <w:t>: Use npm to install bower and use the -g tag to set it to global path</w:t>
+        <w:t xml:space="preserve">: Use </w:t>
+      </w:r>
+      <w:proofErr w:type="spellStart"/>
+      <w:r>
+        <w:t>npm</w:t>
+      </w:r>
+      <w:proofErr w:type="spellEnd"/>
+      <w:r>
+        <w:t xml:space="preserve"> to install bower and use the -g tag to set it to global path</w:t>
       </w:r>
       <w:r>
         <w:rPr>
@@ -1073,11 +1193,21 @@
       <w:r>
         <w:t xml:space="preserve">If you navigate to the </w:t>
       </w:r>
+      <w:proofErr w:type="spellStart"/>
       <w:r>
         <w:t>ardrone-webflight</w:t>
       </w:r>
-      <w:r>
-        <w:t xml:space="preserve"> folder that you recently cloned from GitHub, you’ll find a file called config.js.EXAMPLE – simply put this is your configuration file that tells Webflight which plugins to use etc. </w:t>
+      <w:proofErr w:type="spellEnd"/>
+      <w:r>
+        <w:t xml:space="preserve"> folder that you recently cloned from GitHub, you’ll find a file called </w:t>
+      </w:r>
+      <w:proofErr w:type="spellStart"/>
+      <w:r>
+        <w:t>config.js.EXAMPLE</w:t>
+      </w:r>
+      <w:proofErr w:type="spellEnd"/>
+      <w:r>
+        <w:t xml:space="preserve"> – simply put this is your configuration file that tells Webflight which plugins to use etc. </w:t>
       </w:r>
       <w:r>
         <w:t>For now, rename the file to config.js (remove the ‘.EXAMPLE’ bit at the end), so as it’s recognised as the correct file for Webflight to use. Aside from config.js, there is one other file in the same directory that is very important, that being app.js. App.js is the main, central JavaScript program that includes links to the config.js file (hence why renaming this a minute ago was important!) as well as basic controls etc. There’s no need to edit this right now, that’s the basic configuration done!</w:t>
@@ -1085,22 +1215,60 @@
     </w:p>
     <w:p>
       <w:r>
-        <w:t>If you now open your command prompt in the ardrone-webflight directory and type ‘</w:t>
+        <w:t xml:space="preserve">If you now open your command prompt in the </w:t>
+      </w:r>
+      <w:proofErr w:type="spellStart"/>
+      <w:r>
+        <w:t>ardrone-webflight</w:t>
+      </w:r>
+      <w:proofErr w:type="spellEnd"/>
+      <w:r>
+        <w:t xml:space="preserve"> directory and type ‘</w:t>
       </w:r>
       <w:r>
         <w:rPr>
           <w:i/>
         </w:rPr>
-        <w:t>node app.js</w:t>
-      </w:r>
+        <w:t xml:space="preserve">node </w:t>
+      </w:r>
+      <w:proofErr w:type="gramStart"/>
       <w:r>
         <w:rPr>
           <w:i/>
         </w:rPr>
-        <w:t xml:space="preserve">’ </w:t>
-      </w:r>
-      <w:r>
-        <w:t>in you will run the Webflight application! At the moment you will see a couple of errors to do with ffmpeg not being installed, for now don’t worry about that, simply open up your web browser and type in localhost:3000 in the URL bar at the top – you should see the following.</w:t>
+        <w:t>app.js</w:t>
+      </w:r>
+      <w:r>
+        <w:rPr>
+          <w:i/>
+        </w:rPr>
+        <w:t>’</w:t>
+      </w:r>
+      <w:proofErr w:type="gramEnd"/>
+      <w:r>
+        <w:rPr>
+          <w:i/>
+        </w:rPr>
+        <w:t xml:space="preserve"> </w:t>
+      </w:r>
+      <w:r>
+        <w:t xml:space="preserve">in you will run the Webflight application! At the moment you will see a couple of errors to do with </w:t>
+      </w:r>
+      <w:proofErr w:type="spellStart"/>
+      <w:r>
+        <w:t>ffmpeg</w:t>
+      </w:r>
+      <w:proofErr w:type="spellEnd"/>
+      <w:r>
+        <w:t xml:space="preserve"> not being installed, for now don’t worry about that, simply open up your web browser and type in localhost</w:t>
+      </w:r>
+      <w:proofErr w:type="gramStart"/>
+      <w:r>
+        <w:t>:3000</w:t>
+      </w:r>
+      <w:proofErr w:type="gramEnd"/>
+      <w:r>
+        <w:t xml:space="preserve"> in the URL bar at the top – you should see the following.</w:t>
       </w:r>
     </w:p>
     <w:p>
@@ -1125,7 +1293,7 @@
                     <pic:cNvPicPr/>
                   </pic:nvPicPr>
                   <pic:blipFill>
-                    <a:blip r:embed="rId12"/>
+                    <a:blip r:embed="rId13"/>
                     <a:stretch>
                       <a:fillRect/>
                     </a:stretch>
@@ -1148,12 +1316,28 @@
     </w:p>
     <w:p>
       <w:r>
-        <w:t>You’ll notice that your drone is (likely) not pointed at a nice view of clouds and whatnot, this is a stock image if you haven’t already guessed. The reason it displays this stock image is due to FFMPEG not being installed, this program is used to render images and videos from the drone so until we get that set up, we’re stuck staring at this!</w:t>
-      </w:r>
-    </w:p>
-    <w:p>
-      <w:r>
-        <w:t>However, it’s not all bad! We’ve got a nice HUD (Heads Up Display) including a compass along the bottom of the screen and some nice subtle instruments in the centre of the screen.</w:t>
+        <w:t xml:space="preserve">You’ll notice that your drone is (likely) not pointed at a nice view of clouds and </w:t>
+      </w:r>
+      <w:proofErr w:type="gramStart"/>
+      <w:r>
+        <w:t>whatnot,</w:t>
+      </w:r>
+      <w:proofErr w:type="gramEnd"/>
+      <w:r>
+        <w:t xml:space="preserve"> this is a stock image if you haven’t already guessed. The reason it displays this stock image is due to FFMPEG not being installed, this program is used to render images and videos from the drone so until we get that set up, we’re stuck staring at this!</w:t>
+      </w:r>
+    </w:p>
+    <w:p>
+      <w:r>
+        <w:t xml:space="preserve">However, it’s not all bad! We’ve got a nice HUD (Heads </w:t>
+      </w:r>
+      <w:proofErr w:type="gramStart"/>
+      <w:r>
+        <w:t>Up</w:t>
+      </w:r>
+      <w:proofErr w:type="gramEnd"/>
+      <w:r>
+        <w:t xml:space="preserve"> Display) including a compass along the bottom of the screen and some nice subtle instruments in the centre of the screen.</w:t>
       </w:r>
     </w:p>
     <w:p>
@@ -1177,7 +1361,7 @@
       <w:r>
         <w:t xml:space="preserve">Downloaded FFMPEG (latest static 64-bit release) from here </w:t>
       </w:r>
-      <w:hyperlink r:id="rId13" w:history="1">
+      <w:hyperlink r:id="rId14" w:history="1">
         <w:r>
           <w:rPr>
             <w:rStyle w:val="Hyperlink"/>
@@ -1189,14 +1373,30 @@
     <w:p>
       <w:r>
         <w:lastRenderedPageBreak/>
-        <w:t>Put it inside the ardrone-webflight folder and extracted it (right click, extract here). Renamed the extracted folder to ‘ffmpeg’</w:t>
+        <w:t xml:space="preserve">Put it inside the </w:t>
+      </w:r>
+      <w:proofErr w:type="spellStart"/>
+      <w:r>
+        <w:t>ardrone-webflight</w:t>
+      </w:r>
+      <w:proofErr w:type="spellEnd"/>
+      <w:r>
+        <w:t xml:space="preserve"> folder and extracted it (right click, extract here). Renamed the extracted folder to ‘</w:t>
+      </w:r>
+      <w:proofErr w:type="spellStart"/>
+      <w:r>
+        <w:t>ffmpeg</w:t>
+      </w:r>
+      <w:proofErr w:type="spellEnd"/>
+      <w:r>
+        <w:t>’</w:t>
       </w:r>
     </w:p>
     <w:p>
       <w:r>
         <w:t xml:space="preserve">Good guide here </w:t>
       </w:r>
-      <w:hyperlink r:id="rId14" w:history="1">
+      <w:hyperlink r:id="rId15" w:history="1">
         <w:r>
           <w:rPr>
             <w:rStyle w:val="Hyperlink"/>
@@ -1207,13 +1407,49 @@
     </w:p>
     <w:p>
       <w:r>
-        <w:t>Within the ffmpeg folder you’ll find a folder called ‘bin’, enter this folder and copy the location of this. To do this, click on the address bar (the bit that says ‘</w:t>
+        <w:t xml:space="preserve">Within the </w:t>
+      </w:r>
+      <w:proofErr w:type="spellStart"/>
+      <w:r>
+        <w:t>ffmpeg</w:t>
+      </w:r>
+      <w:proofErr w:type="spellEnd"/>
+      <w:r>
+        <w:t xml:space="preserve"> folder you’ll find a folder called ‘bin’, enter this folder and copy the location of this. To do this, click on the address bar (the bit that says ‘</w:t>
       </w:r>
       <w:r>
         <w:rPr>
           <w:i/>
         </w:rPr>
-        <w:t xml:space="preserve">Drone -&gt; ardrone-webflight &gt; ffmpeg </w:t>
+        <w:t xml:space="preserve">Drone -&gt; </w:t>
+      </w:r>
+      <w:proofErr w:type="spellStart"/>
+      <w:r>
+        <w:rPr>
+          <w:i/>
+        </w:rPr>
+        <w:t>ardrone-webflight</w:t>
+      </w:r>
+      <w:proofErr w:type="spellEnd"/>
+      <w:r>
+        <w:rPr>
+          <w:i/>
+        </w:rPr>
+        <w:t xml:space="preserve"> &gt; </w:t>
+      </w:r>
+      <w:proofErr w:type="spellStart"/>
+      <w:r>
+        <w:rPr>
+          <w:i/>
+        </w:rPr>
+        <w:t>ffmpeg</w:t>
+      </w:r>
+      <w:proofErr w:type="spellEnd"/>
+      <w:r>
+        <w:rPr>
+          <w:i/>
+        </w:rPr>
+        <w:t xml:space="preserve"> </w:t>
       </w:r>
       <w:r>
         <w:rPr>
@@ -1265,7 +1501,7 @@
                     <pic:cNvPicPr/>
                   </pic:nvPicPr>
                   <pic:blipFill>
-                    <a:blip r:embed="rId15"/>
+                    <a:blip r:embed="rId16"/>
                     <a:stretch>
                       <a:fillRect/>
                     </a:stretch>
@@ -1293,7 +1529,15 @@
     </w:p>
     <w:p>
       <w:r>
-        <w:t>Now we need to edit the environment variables for the computer so as you can use ffmpeg from anywhere. It would make sense that you could use the –g tag like we did earlier for bower, but I haven’t figured out why that doesn’t work in this case so I’m just putting it down to FFMPEG being awkward and doing it the good old fashioned way.</w:t>
+        <w:t xml:space="preserve">Now we need to edit the environment variables for the computer so as you can use </w:t>
+      </w:r>
+      <w:proofErr w:type="spellStart"/>
+      <w:r>
+        <w:t>ffmpeg</w:t>
+      </w:r>
+      <w:proofErr w:type="spellEnd"/>
+      <w:r>
+        <w:t xml:space="preserve"> from anywhere. It would make sense that you could use the –g tag like we did earlier for bower, but I haven’t figured out why that doesn’t work in this case so I’m just putting it down to FFMPEG being awkward and doing it the good old fashioned way.</w:t>
       </w:r>
     </w:p>
     <w:p>
@@ -1312,12 +1556,14 @@
         </w:rPr>
         <w:t>‘</w:t>
       </w:r>
+      <w:proofErr w:type="spellStart"/>
       <w:r>
         <w:rPr>
           <w:i/>
         </w:rPr>
         <w:t>env</w:t>
       </w:r>
+      <w:proofErr w:type="spellEnd"/>
       <w:r>
         <w:rPr>
           <w:i/>
@@ -1367,7 +1613,7 @@
                     </pic:cNvPicPr>
                   </pic:nvPicPr>
                   <pic:blipFill>
-                    <a:blip r:embed="rId16">
+                    <a:blip r:embed="rId17">
                       <a:extLst>
                         <a:ext uri="{28A0092B-C50C-407E-A947-70E740481C1C}">
                           <a14:useLocalDpi xmlns:a14="http://schemas.microsoft.com/office/drawing/2010/main" val="0"/>
@@ -1440,7 +1686,15 @@
         <w:t>at the bottom of the screenshot below.</w:t>
       </w:r>
       <w:r>
-        <w:t xml:space="preserve"> Click New and then paste in the path you copied earlier from the ffmpeg/bin folder.</w:t>
+        <w:t xml:space="preserve"> Click New and then paste in the path you copied earlier from the </w:t>
+      </w:r>
+      <w:proofErr w:type="spellStart"/>
+      <w:r>
+        <w:t>ffmpeg</w:t>
+      </w:r>
+      <w:proofErr w:type="spellEnd"/>
+      <w:r>
+        <w:t>/bin folder.</w:t>
       </w:r>
     </w:p>
     <w:p>
@@ -1694,7 +1948,7 @@
                     <pic:cNvPicPr/>
                   </pic:nvPicPr>
                   <pic:blipFill>
-                    <a:blip r:embed="rId17"/>
+                    <a:blip r:embed="rId18"/>
                     <a:stretch>
                       <a:fillRect/>
                     </a:stretch>
@@ -1723,10 +1977,32 @@
         <w:rPr>
           <w:i/>
         </w:rPr>
-        <w:t xml:space="preserve">‘ffmpeg –version’ </w:t>
-      </w:r>
-      <w:r>
-        <w:t>you should see an output similar to below, if so, ffmpeg is installed and ready to be used with Webflight!</w:t>
+        <w:t>‘</w:t>
+      </w:r>
+      <w:proofErr w:type="spellStart"/>
+      <w:r>
+        <w:rPr>
+          <w:i/>
+        </w:rPr>
+        <w:t>ffmpeg</w:t>
+      </w:r>
+      <w:proofErr w:type="spellEnd"/>
+      <w:r>
+        <w:rPr>
+          <w:i/>
+        </w:rPr>
+        <w:t xml:space="preserve"> –version’ </w:t>
+      </w:r>
+      <w:r>
+        <w:t xml:space="preserve">you should see an output similar to below, if so, </w:t>
+      </w:r>
+      <w:proofErr w:type="spellStart"/>
+      <w:r>
+        <w:t>ffmpeg</w:t>
+      </w:r>
+      <w:proofErr w:type="spellEnd"/>
+      <w:r>
+        <w:t xml:space="preserve"> is installed and ready to be used with Webflight!</w:t>
       </w:r>
     </w:p>
     <w:p>
@@ -1755,7 +2031,7 @@
                     <pic:cNvPicPr/>
                   </pic:nvPicPr>
                   <pic:blipFill rotWithShape="1">
-                    <a:blip r:embed="rId18"/>
+                    <a:blip r:embed="rId19"/>
                     <a:srcRect b="37921"/>
                     <a:stretch/>
                   </pic:blipFill>
@@ -1790,13 +2066,27 @@
     </w:p>
     <w:p>
       <w:r>
-        <w:t>If you now navigate back to your ardrone-webflight folder and run node app.js in command line, you should notice that the ffmpeg errors have gone and if you open localhost:3000 in your browser you are receiving a feed live from your drone! Below is my feed while writing this guide, the drone</w:t>
+        <w:t xml:space="preserve">If you now navigate back to your </w:t>
+      </w:r>
+      <w:proofErr w:type="spellStart"/>
+      <w:r>
+        <w:t>ardrone-webflight</w:t>
+      </w:r>
+      <w:proofErr w:type="spellEnd"/>
+      <w:r>
+        <w:t xml:space="preserve"> folder and run node app.js in command line, you should notice that the </w:t>
+      </w:r>
+      <w:proofErr w:type="spellStart"/>
+      <w:r>
+        <w:t>ffmpeg</w:t>
+      </w:r>
+      <w:proofErr w:type="spellEnd"/>
+      <w:r>
+        <w:t xml:space="preserve"> errors have gone and if you open localhost:3000 in your browser you are receiving a feed live from your drone! Below is my feed while writing this guide, the drone</w:t>
       </w:r>
       <w:r>
         <w:t xml:space="preserve"> </w:t>
       </w:r>
-      <w:bookmarkStart w:id="0" w:name="_GoBack"/>
-      <w:bookmarkEnd w:id="0"/>
       <w:r>
         <w:t>is currently looking out of the window</w:t>
       </w:r>
@@ -1813,11 +2103,7 @@
         <w:t>.</w:t>
       </w:r>
     </w:p>
-    <w:p>
-      <w:pPr>
-        <w:jc w:val="center"/>
-      </w:pPr>
-    </w:p>
+    <w:p/>
     <w:p>
       <w:pPr>
         <w:jc w:val="center"/>
@@ -1843,7 +2129,7 @@
                     <pic:cNvPicPr/>
                   </pic:nvPicPr>
                   <pic:blipFill>
-                    <a:blip r:embed="rId19"/>
+                    <a:blip r:embed="rId20"/>
                     <a:stretch>
                       <a:fillRect/>
                     </a:stretch>
@@ -1864,6 +2150,333 @@
         </w:drawing>
       </w:r>
     </w:p>
+    <w:p/>
+    <w:p>
+      <w:r>
+        <w:rPr>
+          <w:b/>
+        </w:rPr>
+        <w:lastRenderedPageBreak/>
+        <w:t>Controlling the drone using Webflight</w:t>
+      </w:r>
+    </w:p>
+    <w:p>
+      <w:r>
+        <w:t xml:space="preserve">Seeing through your drone is all good and well but what about flying it? As long as your drone has at least 20% battery life (see top left of Webflight display in your browser), you can press ‘T’ on your keyboard to take off and ‘L’ to land! </w:t>
+      </w:r>
+    </w:p>
+    <w:p>
+      <w:r>
+        <w:t>However you might notice that other commands seem to be missing. The up and down arrows seem to make drone go up and down, but what about forwards and backwards? By default the config.js file is set to use a different keyboard layout from QWERTY (UK/US layout) so we just need to change one line in there first.</w:t>
+      </w:r>
+    </w:p>
+    <w:p>
+      <w:r>
+        <w:t xml:space="preserve">Open the config.js file, you’ll notice on line 13 there is a keyboard variable set to </w:t>
+      </w:r>
+      <w:r>
+        <w:rPr>
+          <w:i/>
+        </w:rPr>
+        <w:t>‘</w:t>
+      </w:r>
+      <w:proofErr w:type="spellStart"/>
+      <w:r>
+        <w:rPr>
+          <w:i/>
+        </w:rPr>
+        <w:t>azerty</w:t>
+      </w:r>
+      <w:proofErr w:type="spellEnd"/>
+      <w:r>
+        <w:rPr>
+          <w:i/>
+        </w:rPr>
+        <w:t>’</w:t>
+      </w:r>
+      <w:r>
+        <w:t xml:space="preserve">, simply change this to </w:t>
+      </w:r>
+      <w:r>
+        <w:rPr>
+          <w:i/>
+        </w:rPr>
+        <w:t>‘qwerty’</w:t>
+      </w:r>
+      <w:r>
+        <w:t xml:space="preserve"> to use Webflight with</w:t>
+      </w:r>
+      <w:r>
+        <w:t xml:space="preserve"> a</w:t>
+      </w:r>
+      <w:r>
+        <w:t xml:space="preserve"> st</w:t>
+      </w:r>
+      <w:r>
+        <w:t xml:space="preserve">andard UK/US keyboard layout. Save and exit the file and restart </w:t>
+      </w:r>
+      <w:proofErr w:type="spellStart"/>
+      <w:r>
+        <w:t>Webfight</w:t>
+      </w:r>
+      <w:proofErr w:type="spellEnd"/>
+      <w:r>
+        <w:t xml:space="preserve"> for the changes to take effect (close browser window/tab running Webflight and use </w:t>
+      </w:r>
+      <w:proofErr w:type="spellStart"/>
+      <w:r>
+        <w:t>ctrl+c</w:t>
+      </w:r>
+      <w:proofErr w:type="spellEnd"/>
+      <w:r>
+        <w:t xml:space="preserve"> to stop it in the command prompt window – then re-run node app.js in command prompt and reopen</w:t>
+      </w:r>
+      <w:r>
+        <w:t xml:space="preserve"> localhost:3000 in your browser</w:t>
+      </w:r>
+      <w:r>
+        <w:t>).</w:t>
+      </w:r>
+    </w:p>
+    <w:p/>
+    <w:p>
+      <w:r>
+        <w:rPr>
+          <w:noProof/>
+          <w:lang w:eastAsia="en-GB"/>
+        </w:rPr>
+        <w:drawing>
+          <wp:inline distT="0" distB="0" distL="0" distR="0" wp14:anchorId="049AF9B7" wp14:editId="60C8BF4D">
+            <wp:extent cx="5731510" cy="3377060"/>
+            <wp:effectExtent l="0" t="0" r="2540" b="0"/>
+            <wp:docPr id="22" name="Picture 22"/>
+            <wp:cNvGraphicFramePr>
+              <a:graphicFrameLocks xmlns:a="http://schemas.openxmlformats.org/drawingml/2006/main" noChangeAspect="1"/>
+            </wp:cNvGraphicFramePr>
+            <a:graphic xmlns:a="http://schemas.openxmlformats.org/drawingml/2006/main">
+              <a:graphicData uri="http://schemas.openxmlformats.org/drawingml/2006/picture">
+                <pic:pic xmlns:pic="http://schemas.openxmlformats.org/drawingml/2006/picture">
+                  <pic:nvPicPr>
+                    <pic:cNvPr id="0" name=""/>
+                    <pic:cNvPicPr/>
+                  </pic:nvPicPr>
+                  <pic:blipFill>
+                    <a:blip r:embed="rId21"/>
+                    <a:stretch>
+                      <a:fillRect/>
+                    </a:stretch>
+                  </pic:blipFill>
+                  <pic:spPr>
+                    <a:xfrm>
+                      <a:off x="0" y="0"/>
+                      <a:ext cx="5731510" cy="3377060"/>
+                    </a:xfrm>
+                    <a:prstGeom prst="rect">
+                      <a:avLst/>
+                    </a:prstGeom>
+                  </pic:spPr>
+                </pic:pic>
+              </a:graphicData>
+            </a:graphic>
+          </wp:inline>
+        </w:drawing>
+      </w:r>
+    </w:p>
+    <w:p/>
+    <w:p>
+      <w:r>
+        <w:t>Once you’ve reconfigured Webflight in the config.js file and started it up again, you can run the following commands in the browser window:</w:t>
+      </w:r>
+    </w:p>
+    <w:p>
+      <w:pPr>
+        <w:pStyle w:val="ListParagraph"/>
+        <w:numPr>
+          <w:ilvl w:val="0"/>
+          <w:numId w:val="1"/>
+        </w:numPr>
+      </w:pPr>
+      <w:r>
+        <w:t>W –</w:t>
+      </w:r>
+      <w:r>
+        <w:t xml:space="preserve"> F</w:t>
+      </w:r>
+      <w:r>
+        <w:t>orward</w:t>
+      </w:r>
+      <w:r>
+        <w:t xml:space="preserve"> (pitch)</w:t>
+      </w:r>
+    </w:p>
+    <w:p>
+      <w:pPr>
+        <w:pStyle w:val="ListParagraph"/>
+        <w:numPr>
+          <w:ilvl w:val="0"/>
+          <w:numId w:val="1"/>
+        </w:numPr>
+      </w:pPr>
+      <w:r>
+        <w:t xml:space="preserve">A – </w:t>
+      </w:r>
+      <w:r>
+        <w:t>L</w:t>
+      </w:r>
+      <w:r>
+        <w:t>eft</w:t>
+      </w:r>
+      <w:r>
+        <w:t xml:space="preserve"> (roll)</w:t>
+      </w:r>
+    </w:p>
+    <w:p>
+      <w:pPr>
+        <w:pStyle w:val="ListParagraph"/>
+        <w:numPr>
+          <w:ilvl w:val="0"/>
+          <w:numId w:val="1"/>
+        </w:numPr>
+      </w:pPr>
+      <w:r>
+        <w:t xml:space="preserve">S – </w:t>
+      </w:r>
+      <w:r>
+        <w:t>B</w:t>
+      </w:r>
+      <w:r>
+        <w:t>ackward</w:t>
+      </w:r>
+      <w:r>
+        <w:t xml:space="preserve"> (pitch)</w:t>
+      </w:r>
+    </w:p>
+    <w:p>
+      <w:pPr>
+        <w:pStyle w:val="ListParagraph"/>
+        <w:numPr>
+          <w:ilvl w:val="0"/>
+          <w:numId w:val="1"/>
+        </w:numPr>
+      </w:pPr>
+      <w:r>
+        <w:t xml:space="preserve">D – </w:t>
+      </w:r>
+      <w:r>
+        <w:t>R</w:t>
+      </w:r>
+      <w:r>
+        <w:t>ight</w:t>
+      </w:r>
+      <w:r>
+        <w:t xml:space="preserve"> (roll)</w:t>
+      </w:r>
+    </w:p>
+    <w:p>
+      <w:pPr>
+        <w:pStyle w:val="ListParagraph"/>
+        <w:numPr>
+          <w:ilvl w:val="0"/>
+          <w:numId w:val="1"/>
+        </w:numPr>
+      </w:pPr>
+      <w:r>
+        <w:t>Up –</w:t>
+      </w:r>
+      <w:r>
+        <w:t xml:space="preserve"> I</w:t>
+      </w:r>
+      <w:r>
+        <w:t>ncrease height</w:t>
+      </w:r>
+    </w:p>
+    <w:p>
+      <w:pPr>
+        <w:pStyle w:val="ListParagraph"/>
+        <w:numPr>
+          <w:ilvl w:val="0"/>
+          <w:numId w:val="1"/>
+        </w:numPr>
+      </w:pPr>
+      <w:r>
+        <w:lastRenderedPageBreak/>
+        <w:t>Down</w:t>
+      </w:r>
+      <w:r>
+        <w:t xml:space="preserve"> –</w:t>
+      </w:r>
+      <w:r>
+        <w:t xml:space="preserve"> D</w:t>
+      </w:r>
+      <w:r>
+        <w:t>ecrease height</w:t>
+      </w:r>
+    </w:p>
+    <w:p>
+      <w:pPr>
+        <w:pStyle w:val="ListParagraph"/>
+        <w:numPr>
+          <w:ilvl w:val="0"/>
+          <w:numId w:val="1"/>
+        </w:numPr>
+      </w:pPr>
+      <w:r>
+        <w:t>Left</w:t>
+      </w:r>
+      <w:r>
+        <w:t xml:space="preserve"> –</w:t>
+      </w:r>
+      <w:r>
+        <w:t xml:space="preserve"> R</w:t>
+      </w:r>
+      <w:r>
+        <w:t>otate left (yaw)</w:t>
+      </w:r>
+    </w:p>
+    <w:p>
+      <w:pPr>
+        <w:pStyle w:val="ListParagraph"/>
+        <w:numPr>
+          <w:ilvl w:val="0"/>
+          <w:numId w:val="1"/>
+        </w:numPr>
+      </w:pPr>
+      <w:r>
+        <w:t>Right</w:t>
+      </w:r>
+      <w:r>
+        <w:t xml:space="preserve"> –</w:t>
+      </w:r>
+      <w:r>
+        <w:t xml:space="preserve"> R</w:t>
+      </w:r>
+      <w:r>
+        <w:t>otate right (yaw)</w:t>
+      </w:r>
+    </w:p>
+    <w:p>
+      <w:pPr>
+        <w:pStyle w:val="ListParagraph"/>
+        <w:numPr>
+          <w:ilvl w:val="0"/>
+          <w:numId w:val="1"/>
+        </w:numPr>
+      </w:pPr>
+      <w:r>
+        <w:t>F</w:t>
+      </w:r>
+      <w:r>
+        <w:t xml:space="preserve"> – </w:t>
+      </w:r>
+      <w:r>
+        <w:t>Flip</w:t>
+      </w:r>
+      <w:r>
+        <w:t xml:space="preserve"> (make sure you’ve got lots of room around the drone!) </w:t>
+      </w:r>
+      <w:bookmarkStart w:id="0" w:name="_GoBack"/>
+      <w:bookmarkEnd w:id="0"/>
+    </w:p>
     <w:sectPr>
       <w:pgSz w:w="11906" w:h="16838"/>
       <w:pgMar w:top="1440" w:right="1440" w:bottom="1440" w:left="1440" w:header="708" w:footer="708" w:gutter="0"/>
@@ -1922,6 +2535,127 @@
     </w:p>
   </w:footnote>
 </w:footnotes>
+</file>
+
+<file path=word/numbering.xml><?xml version="1.0" encoding="utf-8"?>
+<w:numbering xmlns:wpc="http://schemas.microsoft.com/office/word/2010/wordprocessingCanvas" xmlns:mc="http://schemas.openxmlformats.org/markup-compatibility/2006" xmlns:o="urn:schemas-microsoft-com:office:office" xmlns:r="http://schemas.openxmlformats.org/officeDocument/2006/relationships" xmlns:m="http://schemas.openxmlformats.org/officeDocument/2006/math" xmlns:v="urn:schemas-microsoft-com:vml" xmlns:wp14="http://schemas.microsoft.com/office/word/2010/wordprocessingDrawing" xmlns:wp="http://schemas.openxmlformats.org/drawingml/2006/wordprocessingDrawing" xmlns:w10="urn:schemas-microsoft-com:office:word" xmlns:w="http://schemas.openxmlformats.org/wordprocessingml/2006/main" xmlns:w14="http://schemas.microsoft.com/office/word/2010/wordml" xmlns:wpg="http://schemas.microsoft.com/office/word/2010/wordprocessingGroup" xmlns:wpi="http://schemas.microsoft.com/office/word/2010/wordprocessingInk" xmlns:wne="http://schemas.microsoft.com/office/word/2006/wordml" xmlns:wps="http://schemas.microsoft.com/office/word/2010/wordprocessingShape" mc:Ignorable="w14 wp14">
+  <w:abstractNum w:abstractNumId="0">
+    <w:nsid w:val="6C9E4B01"/>
+    <w:multiLevelType w:val="hybridMultilevel"/>
+    <w:tmpl w:val="5A18B4CE"/>
+    <w:lvl w:ilvl="0" w:tplc="08090001">
+      <w:start w:val="1"/>
+      <w:numFmt w:val="bullet"/>
+      <w:lvlText w:val=""/>
+      <w:lvlJc w:val="left"/>
+      <w:pPr>
+        <w:ind w:left="720" w:hanging="360"/>
+      </w:pPr>
+      <w:rPr>
+        <w:rFonts w:ascii="Symbol" w:hAnsi="Symbol" w:hint="default"/>
+      </w:rPr>
+    </w:lvl>
+    <w:lvl w:ilvl="1" w:tplc="08090003" w:tentative="1">
+      <w:start w:val="1"/>
+      <w:numFmt w:val="bullet"/>
+      <w:lvlText w:val="o"/>
+      <w:lvlJc w:val="left"/>
+      <w:pPr>
+        <w:ind w:left="1440" w:hanging="360"/>
+      </w:pPr>
+      <w:rPr>
+        <w:rFonts w:ascii="Courier New" w:hAnsi="Courier New" w:cs="Courier New" w:hint="default"/>
+      </w:rPr>
+    </w:lvl>
+    <w:lvl w:ilvl="2" w:tplc="08090005" w:tentative="1">
+      <w:start w:val="1"/>
+      <w:numFmt w:val="bullet"/>
+      <w:lvlText w:val=""/>
+      <w:lvlJc w:val="left"/>
+      <w:pPr>
+        <w:ind w:left="2160" w:hanging="360"/>
+      </w:pPr>
+      <w:rPr>
+        <w:rFonts w:ascii="Wingdings" w:hAnsi="Wingdings" w:hint="default"/>
+      </w:rPr>
+    </w:lvl>
+    <w:lvl w:ilvl="3" w:tplc="08090001" w:tentative="1">
+      <w:start w:val="1"/>
+      <w:numFmt w:val="bullet"/>
+      <w:lvlText w:val=""/>
+      <w:lvlJc w:val="left"/>
+      <w:pPr>
+        <w:ind w:left="2880" w:hanging="360"/>
+      </w:pPr>
+      <w:rPr>
+        <w:rFonts w:ascii="Symbol" w:hAnsi="Symbol" w:hint="default"/>
+      </w:rPr>
+    </w:lvl>
+    <w:lvl w:ilvl="4" w:tplc="08090003" w:tentative="1">
+      <w:start w:val="1"/>
+      <w:numFmt w:val="bullet"/>
+      <w:lvlText w:val="o"/>
+      <w:lvlJc w:val="left"/>
+      <w:pPr>
+        <w:ind w:left="3600" w:hanging="360"/>
+      </w:pPr>
+      <w:rPr>
+        <w:rFonts w:ascii="Courier New" w:hAnsi="Courier New" w:cs="Courier New" w:hint="default"/>
+      </w:rPr>
+    </w:lvl>
+    <w:lvl w:ilvl="5" w:tplc="08090005" w:tentative="1">
+      <w:start w:val="1"/>
+      <w:numFmt w:val="bullet"/>
+      <w:lvlText w:val=""/>
+      <w:lvlJc w:val="left"/>
+      <w:pPr>
+        <w:ind w:left="4320" w:hanging="360"/>
+      </w:pPr>
+      <w:rPr>
+        <w:rFonts w:ascii="Wingdings" w:hAnsi="Wingdings" w:hint="default"/>
+      </w:rPr>
+    </w:lvl>
+    <w:lvl w:ilvl="6" w:tplc="08090001" w:tentative="1">
+      <w:start w:val="1"/>
+      <w:numFmt w:val="bullet"/>
+      <w:lvlText w:val=""/>
+      <w:lvlJc w:val="left"/>
+      <w:pPr>
+        <w:ind w:left="5040" w:hanging="360"/>
+      </w:pPr>
+      <w:rPr>
+        <w:rFonts w:ascii="Symbol" w:hAnsi="Symbol" w:hint="default"/>
+      </w:rPr>
+    </w:lvl>
+    <w:lvl w:ilvl="7" w:tplc="08090003" w:tentative="1">
+      <w:start w:val="1"/>
+      <w:numFmt w:val="bullet"/>
+      <w:lvlText w:val="o"/>
+      <w:lvlJc w:val="left"/>
+      <w:pPr>
+        <w:ind w:left="5760" w:hanging="360"/>
+      </w:pPr>
+      <w:rPr>
+        <w:rFonts w:ascii="Courier New" w:hAnsi="Courier New" w:cs="Courier New" w:hint="default"/>
+      </w:rPr>
+    </w:lvl>
+    <w:lvl w:ilvl="8" w:tplc="08090005" w:tentative="1">
+      <w:start w:val="1"/>
+      <w:numFmt w:val="bullet"/>
+      <w:lvlText w:val=""/>
+      <w:lvlJc w:val="left"/>
+      <w:pPr>
+        <w:ind w:left="6480" w:hanging="360"/>
+      </w:pPr>
+      <w:rPr>
+        <w:rFonts w:ascii="Wingdings" w:hAnsi="Wingdings" w:hint="default"/>
+      </w:rPr>
+    </w:lvl>
+  </w:abstractNum>
+  <w:num w:numId="1">
+    <w:abstractNumId w:val="0"/>
+  </w:num>
+</w:numbering>
 </file>
 
 <file path=word/styles.xml><?xml version="1.0" encoding="utf-8"?>
@@ -2290,6 +3024,17 @@
       <w:szCs w:val="18"/>
     </w:rPr>
   </w:style>
+  <w:style w:type="paragraph" w:styleId="ListParagraph">
+    <w:name w:val="List Paragraph"/>
+    <w:basedOn w:val="Normal"/>
+    <w:uiPriority w:val="34"/>
+    <w:qFormat/>
+    <w:rsid w:val="00BA0A36"/>
+    <w:pPr>
+      <w:ind w:left="720"/>
+      <w:contextualSpacing/>
+    </w:pPr>
+  </w:style>
 </w:styles>
 </file>
 
@@ -2659,6 +3404,17 @@
       <w:szCs w:val="18"/>
     </w:rPr>
   </w:style>
+  <w:style w:type="paragraph" w:styleId="ListParagraph">
+    <w:name w:val="List Paragraph"/>
+    <w:basedOn w:val="Normal"/>
+    <w:uiPriority w:val="34"/>
+    <w:qFormat/>
+    <w:rsid w:val="00BA0A36"/>
+    <w:pPr>
+      <w:ind w:left="720"/>
+      <w:contextualSpacing/>
+    </w:pPr>
+  </w:style>
 </w:styles>
 </file>
 

</xml_diff>

<commit_message>
working out how to explain the use of git in guide 2
</commit_message>
<xml_diff>
--- a/Notes for blog/2 - using Webflight.docx
+++ b/Notes for blog/2 - using Webflight.docx
@@ -4,28 +4,57 @@
   <w:body>
     <w:p>
       <w:pPr>
-        <w:rPr>
-          <w:b/>
-        </w:rPr>
-      </w:pPr>
-      <w:r>
-        <w:rPr>
-          <w:b/>
+        <w:pStyle w:val="Heading1"/>
+        <w:rPr>
+          <w:b w:val="0"/>
+        </w:rPr>
+      </w:pPr>
+      <w:r>
+        <w:rPr>
+          <w:b w:val="0"/>
         </w:rPr>
         <w:t>Intro</w:t>
       </w:r>
     </w:p>
     <w:p>
       <w:r>
-        <w:t>So far we’ve used NodeJS and some basic JavaScript to control the drone, however this is a bit static – what if we want to perform different commands during flight? Or what if we want to view a live feed from the drone? This is where Webflight comes in.</w:t>
-      </w:r>
-    </w:p>
-    <w:p>
-      <w:r>
-        <w:t xml:space="preserve">Webflight is a great open-source project provided by </w:t>
-      </w:r>
-      <w:r>
-        <w:t xml:space="preserve">Laurent </w:t>
+        <w:t xml:space="preserve">In the previous guide we </w:t>
+      </w:r>
+      <w:r>
+        <w:t>used NodeJS and some basic JavaScript to control the drone, however this is a</w:t>
+      </w:r>
+      <w:r>
+        <w:t>ll a</w:t>
+      </w:r>
+      <w:r>
+        <w:t xml:space="preserve"> bit static – what if we </w:t>
+      </w:r>
+      <w:r>
+        <w:t xml:space="preserve">want to control the drone </w:t>
+      </w:r>
+      <w:r>
+        <w:t>during flight</w:t>
+      </w:r>
+      <w:r>
+        <w:t>, rather than having to predefine its actions</w:t>
+      </w:r>
+      <w:r>
+        <w:t>? Or what if we want to view a live feed from the drone? This is where</w:t>
+      </w:r>
+      <w:r>
+        <w:t xml:space="preserve"> </w:t>
+      </w:r>
+      <w:r>
+        <w:t>Webflight comes</w:t>
+      </w:r>
+      <w:r>
+        <w:t xml:space="preserve"> in. Webflight is a </w:t>
+      </w:r>
+      <w:r>
+        <w:t xml:space="preserve">superb open-source project </w:t>
+      </w:r>
+      <w:r>
+        <w:t xml:space="preserve">created by Laurent </w:t>
       </w:r>
       <w:proofErr w:type="spellStart"/>
       <w:r>
@@ -33,7 +62,10 @@
       </w:r>
       <w:proofErr w:type="spellEnd"/>
       <w:r>
-        <w:t xml:space="preserve"> (</w:t>
+        <w:t xml:space="preserve"> </w:t>
+      </w:r>
+      <w:r>
+        <w:t>(</w:t>
       </w:r>
       <w:hyperlink r:id="rId8" w:history="1">
         <w:r>
@@ -44,46 +76,333 @@
         </w:r>
       </w:hyperlink>
       <w:r>
-        <w:t>), the repo can be found here (</w:t>
+        <w:t xml:space="preserve">). Webflight can be downloaded/cloned for free from Laurent’s GitHub repository here </w:t>
+      </w:r>
+      <w:r>
+        <w:t>(</w:t>
       </w:r>
       <w:hyperlink r:id="rId9" w:history="1">
         <w:r>
           <w:rPr>
             <w:rStyle w:val="Hyperlink"/>
           </w:rPr>
-          <w:t>https://github.com/eschnou/ardrone-webflight</w:t>
+          <w:t>https://github.com/eschnou/ard</w:t>
+        </w:r>
+        <w:r>
+          <w:rPr>
+            <w:rStyle w:val="Hyperlink"/>
+          </w:rPr>
+          <w:t>r</w:t>
+        </w:r>
+        <w:r>
+          <w:rPr>
+            <w:rStyle w:val="Hyperlink"/>
+          </w:rPr>
+          <w:t>one-webflight</w:t>
         </w:r>
       </w:hyperlink>
       <w:r>
         <w:t>).</w:t>
       </w:r>
-      <w:r>
-        <w:t xml:space="preserve"> This program allows the user to manually control the drone using their computer keyboard while viewing a live feed through the web browser and comes with several interesting plugins.</w:t>
+    </w:p>
+    <w:p>
+      <w:pPr>
+        <w:rPr>
+          <w:b/>
+        </w:rPr>
+      </w:pPr>
+    </w:p>
+    <w:p>
+      <w:pPr>
+        <w:pStyle w:val="Heading1"/>
+        <w:rPr>
+          <w:b w:val="0"/>
+        </w:rPr>
+      </w:pPr>
+      <w:r>
+        <w:rPr>
+          <w:b w:val="0"/>
+        </w:rPr>
+        <w:t>What are we going to do?</w:t>
+      </w:r>
+    </w:p>
+    <w:p>
+      <w:pPr>
+        <w:pStyle w:val="ListParagraph"/>
+        <w:numPr>
+          <w:ilvl w:val="0"/>
+          <w:numId w:val="2"/>
+        </w:numPr>
+      </w:pPr>
+      <w:r>
+        <w:t xml:space="preserve">Go over </w:t>
+      </w:r>
+      <w:proofErr w:type="spellStart"/>
+      <w:r>
+        <w:t>thenewboston</w:t>
+      </w:r>
+      <w:proofErr w:type="spellEnd"/>
+      <w:r>
+        <w:t xml:space="preserve"> tutorial on installing</w:t>
+      </w:r>
+      <w:r>
+        <w:t xml:space="preserve"> Git</w:t>
+      </w:r>
+      <w:r>
+        <w:t xml:space="preserve"> bash</w:t>
+      </w:r>
+    </w:p>
+    <w:p>
+      <w:pPr>
+        <w:pStyle w:val="ListParagraph"/>
+        <w:numPr>
+          <w:ilvl w:val="0"/>
+          <w:numId w:val="2"/>
+        </w:numPr>
+      </w:pPr>
+      <w:r>
+        <w:t>Clone Webflig</w:t>
+      </w:r>
+      <w:r>
+        <w:t>ht into local folder and install using Git bash.</w:t>
+      </w:r>
+    </w:p>
+    <w:p>
+      <w:pPr>
+        <w:pStyle w:val="ListParagraph"/>
+        <w:numPr>
+          <w:ilvl w:val="0"/>
+          <w:numId w:val="2"/>
+        </w:numPr>
+      </w:pPr>
+      <w:r>
+        <w:t>Configure Webflight</w:t>
+      </w:r>
+    </w:p>
+    <w:p>
+      <w:pPr>
+        <w:pStyle w:val="ListParagraph"/>
+        <w:numPr>
+          <w:ilvl w:val="0"/>
+          <w:numId w:val="2"/>
+        </w:numPr>
+      </w:pPr>
+      <w:r>
+        <w:t>Download and configure</w:t>
+      </w:r>
+      <w:r>
+        <w:t xml:space="preserve"> a program to render the feed from the drone</w:t>
+      </w:r>
+      <w:r>
+        <w:t>’s camera</w:t>
+      </w:r>
+      <w:r>
+        <w:t xml:space="preserve"> as a live stream in our browser (FFMPEG)</w:t>
+      </w:r>
+    </w:p>
+    <w:p>
+      <w:pPr>
+        <w:pStyle w:val="ListParagraph"/>
+        <w:numPr>
+          <w:ilvl w:val="0"/>
+          <w:numId w:val="2"/>
+        </w:numPr>
+      </w:pPr>
+      <w:r>
+        <w:t>Start flying our drone in real time using our laptop/PC keyboard!</w:t>
+      </w:r>
+    </w:p>
+    <w:p>
+      <w:pPr>
+        <w:pStyle w:val="Heading1"/>
+        <w:rPr>
+          <w:b w:val="0"/>
+        </w:rPr>
+      </w:pPr>
+      <w:r>
+        <w:rPr>
+          <w:b w:val="0"/>
+        </w:rPr>
+        <w:t>Stuff you’ll need</w:t>
+      </w:r>
+    </w:p>
+    <w:p>
+      <w:pPr>
+        <w:pStyle w:val="Heading2"/>
+        <w:rPr>
+          <w:b w:val="0"/>
+        </w:rPr>
+      </w:pPr>
+      <w:r>
+        <w:rPr>
+          <w:b w:val="0"/>
+        </w:rPr>
+        <w:t>Same as last time</w:t>
+      </w:r>
+    </w:p>
+    <w:p>
+      <w:r>
+        <w:t>In this guide you’ll need exactly the same bits and pieces as in the previous guide</w:t>
+      </w:r>
+      <w:r>
+        <w:t xml:space="preserve"> (Win10 laptop/PC with Wi-Fi, drone, Notepad++).</w:t>
+      </w:r>
+      <w:r>
+        <w:t xml:space="preserve"> </w:t>
+      </w:r>
+      <w:r>
+        <w:t>You’ll also need to have completed the previous guide to ensure you have NodeJS installed as well.</w:t>
+      </w:r>
+    </w:p>
+    <w:p>
+      <w:r>
+        <w:t xml:space="preserve">Aside from that we also need an application called </w:t>
+      </w:r>
+      <w:r>
+        <w:t>Git</w:t>
+      </w:r>
+      <w:r>
+        <w:t xml:space="preserve"> installed</w:t>
+      </w:r>
+      <w:r>
+        <w:t>.</w:t>
+      </w:r>
+      <w:r>
+        <w:t xml:space="preserve"> We will need to use ‘Git Bash’ in order to complete this guide.</w:t>
+      </w:r>
+    </w:p>
+    <w:p>
+      <w:pPr>
+        <w:pStyle w:val="Heading2"/>
+        <w:rPr>
+          <w:b w:val="0"/>
+        </w:rPr>
+      </w:pPr>
+      <w:r>
+        <w:rPr>
+          <w:b w:val="0"/>
+        </w:rPr>
+        <w:t>Git</w:t>
+      </w:r>
+    </w:p>
+    <w:p>
+      <w:r>
+        <w:t>Git is a piece of software that falls under the bracket of Version Control Software (VCS). Git’s job is to make sure files are up to date as well as keeping a history of the different versions of files up to the current point, just in case you need to revert to an older version.</w:t>
+      </w:r>
+    </w:p>
+    <w:p>
+      <w:r>
+        <w:t xml:space="preserve">Going into detail about Git and its uses is a little out of the scope of this guide, but you absolutely need Git installed on your laptop/PC to </w:t>
+      </w:r>
+      <w:r>
+        <w:t>get Webflight installed correctly</w:t>
+      </w:r>
+      <w:r>
+        <w:t xml:space="preserve">. Bucky Roberts over at thenewboston.com has put together a great series of easy to understand video tutorials on getting up and running with Git so I would recommend you go through </w:t>
+      </w:r>
+      <w:r>
+        <w:t>at least the  first tutorial on</w:t>
+      </w:r>
+      <w:r>
+        <w:t xml:space="preserve"> install</w:t>
+      </w:r>
+      <w:r>
+        <w:t>ing</w:t>
+      </w:r>
+      <w:r>
+        <w:t xml:space="preserve"> Git </w:t>
+      </w:r>
+      <w:r>
+        <w:t>(</w:t>
+      </w:r>
+      <w:hyperlink r:id="rId10" w:history="1">
+        <w:r>
+          <w:rPr>
+            <w:rStyle w:val="Hyperlink"/>
+          </w:rPr>
+          <w:t>https://thenewboston.com/videos.php?cat=70</w:t>
+        </w:r>
+      </w:hyperlink>
+      <w:r>
+        <w:t xml:space="preserve">) </w:t>
+      </w:r>
+      <w:r>
+        <w:t>before continuing.</w:t>
+      </w:r>
+      <w:r>
+        <w:t xml:space="preserve"> The tutorials after the first one are great if you have a GitHub account and want to understand a bit more about VCS tools and their uses. For the sake of this guide, we only need Git to do some very basic stuff so it’s not totally necessary to know loads about it.</w:t>
+      </w:r>
+      <w:bookmarkStart w:id="0" w:name="_GoBack"/>
+      <w:bookmarkEnd w:id="0"/>
+    </w:p>
+    <w:p>
+      <w:r>
+        <w:lastRenderedPageBreak/>
+        <w:t xml:space="preserve">Also, have a look around the tutorials on </w:t>
+      </w:r>
+      <w:proofErr w:type="gramStart"/>
+      <w:r>
+        <w:t>thenewboston.com,</w:t>
+      </w:r>
+      <w:proofErr w:type="gramEnd"/>
+      <w:r>
+        <w:t xml:space="preserve"> there are absolutely loads of really well put together and clearly explained tutorials</w:t>
+      </w:r>
+      <w:r>
+        <w:t xml:space="preserve"> on programming. It’s an a</w:t>
+      </w:r>
+      <w:r>
+        <w:t>bsolute goldmine of programming knowledge!</w:t>
       </w:r>
     </w:p>
     <w:p/>
     <w:p>
       <w:pPr>
-        <w:rPr>
-          <w:b/>
-        </w:rPr>
-      </w:pPr>
-      <w:r>
-        <w:rPr>
-          <w:b/>
-        </w:rPr>
-        <w:t>Install Webflight</w:t>
+        <w:pStyle w:val="Heading1"/>
+        <w:rPr>
+          <w:b w:val="0"/>
+        </w:rPr>
+      </w:pPr>
+      <w:r>
+        <w:rPr>
+          <w:b w:val="0"/>
+        </w:rPr>
+        <w:t>Let’s get to it!</w:t>
+      </w:r>
+    </w:p>
+    <w:p>
+      <w:pPr>
+        <w:pStyle w:val="Heading2"/>
+        <w:rPr>
+          <w:b w:val="0"/>
+        </w:rPr>
+      </w:pPr>
+      <w:r>
+        <w:rPr>
+          <w:b w:val="0"/>
+        </w:rPr>
+        <w:t>Download/</w:t>
+      </w:r>
+      <w:r>
+        <w:rPr>
+          <w:b w:val="0"/>
+        </w:rPr>
+        <w:t>Clone and Install Webflight</w:t>
+      </w:r>
+      <w:r>
+        <w:rPr>
+          <w:b w:val="0"/>
+        </w:rPr>
+        <w:t xml:space="preserve"> (maybe split into two sections)</w:t>
       </w:r>
     </w:p>
     <w:p>
       <w:r>
         <w:t xml:space="preserve">Scrolling down a bit on the Webflight </w:t>
       </w:r>
-      <w:proofErr w:type="spellStart"/>
-      <w:r>
-        <w:t>github</w:t>
-      </w:r>
-      <w:proofErr w:type="spellEnd"/>
+      <w:r>
+        <w:t>GitHub</w:t>
+      </w:r>
       <w:r>
         <w:t xml:space="preserve"> page you’ll see the below instructions for installation. The yellow highlighted line has been added by me as I found that bower wasn’t recognised by the computer without this</w:t>
       </w:r>
@@ -685,7 +1004,7 @@
                     <pic:cNvPicPr/>
                   </pic:nvPicPr>
                   <pic:blipFill>
-                    <a:blip r:embed="rId10"/>
+                    <a:blip r:embed="rId11"/>
                     <a:stretch>
                       <a:fillRect/>
                     </a:stretch>
@@ -714,24 +1033,14 @@
       <w:r>
         <w:t xml:space="preserve">Figure </w:t>
       </w:r>
-      <w:r>
-        <w:fldChar w:fldCharType="begin"/>
-      </w:r>
-      <w:r>
-        <w:instrText xml:space="preserve"> SEQ Figure \* ARABIC </w:instrText>
-      </w:r>
-      <w:r>
-        <w:fldChar w:fldCharType="separate"/>
-      </w:r>
-      <w:r>
-        <w:rPr>
-          <w:noProof/>
-        </w:rPr>
-        <w:t>1</w:t>
-      </w:r>
-      <w:r>
-        <w:fldChar w:fldCharType="end"/>
-      </w:r>
+      <w:fldSimple w:instr=" SEQ Figure \* ARABIC ">
+        <w:r>
+          <w:rPr>
+            <w:noProof/>
+          </w:rPr>
+          <w:t>1</w:t>
+        </w:r>
+      </w:fldSimple>
       <w:r>
         <w:t xml:space="preserve">: Cloning repo from GitHub and using </w:t>
       </w:r>
@@ -850,7 +1159,7 @@
                     <pic:cNvPicPr/>
                   </pic:nvPicPr>
                   <pic:blipFill>
-                    <a:blip r:embed="rId11"/>
+                    <a:blip r:embed="rId12"/>
                     <a:stretch>
                       <a:fillRect/>
                     </a:stretch>
@@ -879,24 +1188,14 @@
       <w:r>
         <w:t xml:space="preserve">Figure </w:t>
       </w:r>
-      <w:r>
-        <w:fldChar w:fldCharType="begin"/>
-      </w:r>
-      <w:r>
-        <w:instrText xml:space="preserve"> SEQ Figure \* ARABIC </w:instrText>
-      </w:r>
-      <w:r>
-        <w:fldChar w:fldCharType="separate"/>
-      </w:r>
-      <w:r>
-        <w:rPr>
-          <w:noProof/>
-        </w:rPr>
-        <w:t>2</w:t>
-      </w:r>
-      <w:r>
-        <w:fldChar w:fldCharType="end"/>
-      </w:r>
+      <w:fldSimple w:instr=" SEQ Figure \* ARABIC ">
+        <w:r>
+          <w:rPr>
+            <w:noProof/>
+          </w:rPr>
+          <w:t>2</w:t>
+        </w:r>
+      </w:fldSimple>
       <w:r>
         <w:t>: At first your computer will not understand what bower 'is'</w:t>
       </w:r>
@@ -1100,7 +1399,7 @@
                     <pic:cNvPicPr/>
                   </pic:nvPicPr>
                   <pic:blipFill>
-                    <a:blip r:embed="rId12"/>
+                    <a:blip r:embed="rId13"/>
                     <a:stretch>
                       <a:fillRect/>
                     </a:stretch>
@@ -1132,40 +1431,109 @@
       <w:r>
         <w:t xml:space="preserve">Figure </w:t>
       </w:r>
-      <w:r>
-        <w:fldChar w:fldCharType="begin"/>
-      </w:r>
-      <w:r>
-        <w:instrText xml:space="preserve"> SEQ Figure \* ARABIC </w:instrText>
-      </w:r>
-      <w:r>
-        <w:fldChar w:fldCharType="separate"/>
+      <w:fldSimple w:instr=" SEQ Figure \* ARABIC ">
+        <w:r>
+          <w:rPr>
+            <w:noProof/>
+          </w:rPr>
+          <w:t>3</w:t>
+        </w:r>
+      </w:fldSimple>
+      <w:r>
+        <w:t xml:space="preserve">: Use </w:t>
+      </w:r>
+      <w:proofErr w:type="spellStart"/>
+      <w:r>
+        <w:t>npm</w:t>
+      </w:r>
+      <w:proofErr w:type="spellEnd"/>
+      <w:r>
+        <w:t xml:space="preserve"> to install bower and use the -g tag to set it to global path</w:t>
       </w:r>
       <w:r>
         <w:rPr>
           <w:noProof/>
         </w:rPr>
-        <w:t>3</w:t>
-      </w:r>
-      <w:r>
-        <w:fldChar w:fldCharType="end"/>
-      </w:r>
-      <w:r>
-        <w:t xml:space="preserve">: Use </w:t>
+        <w:t>, bower is now recognised and you can run bower install</w:t>
+      </w:r>
+    </w:p>
+    <w:p>
+      <w:pPr>
+        <w:pStyle w:val="Heading2"/>
+      </w:pPr>
+      <w:r>
+        <w:t>Random error I ran into</w:t>
+      </w:r>
+    </w:p>
+    <w:p>
+      <w:r>
+        <w:t xml:space="preserve">When replicating the installation of Webflight the second time for this guide, I ran into an error when running the </w:t>
+      </w:r>
+      <w:r>
+        <w:rPr>
+          <w:i/>
+        </w:rPr>
+        <w:t xml:space="preserve">bower install </w:t>
+      </w:r>
+      <w:r>
+        <w:t xml:space="preserve">command (last line). Unfortunately I closed the window before I thought about screenshotting it so I apologise for that. However, part of it included </w:t>
+      </w:r>
+      <w:r>
+        <w:rPr>
+          <w:i/>
+        </w:rPr>
+        <w:t>“exit code #128 fatal”</w:t>
+      </w:r>
+      <w:r>
+        <w:t xml:space="preserve"> so if you see that at all, it’s the same error.</w:t>
+      </w:r>
+    </w:p>
+    <w:p>
+      <w:r>
+        <w:t>While I</w:t>
+      </w:r>
+      <w:r>
+        <w:t xml:space="preserve"> was googling the error</w:t>
+      </w:r>
+      <w:r>
+        <w:t xml:space="preserve"> and trying to figure out how to fix it, the gremlin in the system causing this issue magically disappeared and I was able to run the </w:t>
+      </w:r>
+      <w:r>
+        <w:rPr>
+          <w:i/>
+        </w:rPr>
+        <w:t xml:space="preserve">bower install </w:t>
+      </w:r>
+      <w:r>
+        <w:t>command without any errors</w:t>
+      </w:r>
+      <w:r>
+        <w:t xml:space="preserve"> at all</w:t>
+      </w:r>
+      <w:r>
+        <w:t>. I literally did nothing</w:t>
+      </w:r>
+      <w:r>
+        <w:t xml:space="preserve"> to my PC</w:t>
+      </w:r>
+      <w:r>
+        <w:t xml:space="preserve">, </w:t>
       </w:r>
       <w:proofErr w:type="spellStart"/>
-      <w:r>
-        <w:t>npm</w:t>
+      <w:proofErr w:type="gramStart"/>
+      <w:r>
+        <w:t>nadda</w:t>
       </w:r>
       <w:proofErr w:type="spellEnd"/>
       <w:r>
-        <w:t xml:space="preserve"> to install bower and use the -g tag to set it to global path</w:t>
-      </w:r>
-      <w:r>
-        <w:rPr>
-          <w:noProof/>
-        </w:rPr>
-        <w:t>, bower is now recognised and you can run bower install</w:t>
+        <w:t>,</w:t>
+      </w:r>
+      <w:proofErr w:type="gramEnd"/>
+      <w:r>
+        <w:t xml:space="preserve"> it just </w:t>
+      </w:r>
+      <w:r>
+        <w:t>started working all of a sudden!</w:t>
       </w:r>
     </w:p>
     <w:p/>
@@ -1173,15 +1541,21 @@
     <w:p/>
     <w:p/>
     <w:p/>
-    <w:p/>
-    <w:p/>
-    <w:p>
-      <w:r>
-        <w:rPr>
-          <w:b/>
-        </w:rPr>
-        <w:lastRenderedPageBreak/>
-        <w:t>Configuration</w:t>
+    <w:p>
+      <w:pPr>
+        <w:pStyle w:val="Heading2"/>
+      </w:pPr>
+      <w:r>
+        <w:rPr>
+          <w:b w:val="0"/>
+        </w:rPr>
+        <w:t>Configuring Webf</w:t>
+      </w:r>
+      <w:r>
+        <w:rPr>
+          <w:b w:val="0"/>
+        </w:rPr>
+        <w:t>light</w:t>
       </w:r>
     </w:p>
     <w:p>
@@ -1293,7 +1667,7 @@
                     <pic:cNvPicPr/>
                   </pic:nvPicPr>
                   <pic:blipFill>
-                    <a:blip r:embed="rId13"/>
+                    <a:blip r:embed="rId14"/>
                     <a:stretch>
                       <a:fillRect/>
                     </a:stretch>
@@ -1316,52 +1690,82 @@
     </w:p>
     <w:p>
       <w:r>
-        <w:t xml:space="preserve">You’ll notice that your drone is (likely) not pointed at a nice view of clouds and </w:t>
+        <w:t>You’ll notice that your drone is (</w:t>
+      </w:r>
+      <w:r>
+        <w:t>probably</w:t>
+      </w:r>
+      <w:r>
+        <w:t>) not p</w:t>
+      </w:r>
+      <w:r>
+        <w:t>ointed at a nice view of clouds</w:t>
+      </w:r>
+      <w:r>
+        <w:t>, this is a stock image. The reason it displays this stock image is due to FFMPEG not being installed, this</w:t>
+      </w:r>
+      <w:r>
+        <w:t xml:space="preserve"> is the program </w:t>
+      </w:r>
+      <w:r>
+        <w:t>used to render images and videos from the drone</w:t>
+      </w:r>
+      <w:r>
+        <w:t xml:space="preserve"> in our browser, so until we get that set up we’re stuck staring at the stock image!</w:t>
+      </w:r>
+    </w:p>
+    <w:p>
+      <w:r>
+        <w:lastRenderedPageBreak/>
+        <w:t>Saying that though</w:t>
+      </w:r>
+      <w:r>
+        <w:t>, it’s not all bad! We’ve got some</w:t>
+      </w:r>
+      <w:r>
+        <w:t xml:space="preserve"> nice HUD (Heads </w:t>
       </w:r>
       <w:proofErr w:type="gramStart"/>
       <w:r>
-        <w:t>whatnot,</w:t>
+        <w:t>Up</w:t>
       </w:r>
       <w:proofErr w:type="gramEnd"/>
       <w:r>
-        <w:t xml:space="preserve"> this is a stock image if you haven’t already guessed. The reason it displays this stock image is due to FFMPEG not being installed, this program is used to render images and videos from the drone so until we get that set up, we’re stuck staring at this!</w:t>
-      </w:r>
-    </w:p>
-    <w:p>
-      <w:r>
-        <w:t xml:space="preserve">However, it’s not all bad! We’ve got a nice HUD (Heads </w:t>
-      </w:r>
-      <w:proofErr w:type="gramStart"/>
-      <w:r>
-        <w:t>Up</w:t>
-      </w:r>
-      <w:proofErr w:type="gramEnd"/>
-      <w:r>
-        <w:t xml:space="preserve"> Display) including a compass along the bottom of the screen and some nice subtle instruments in the centre of the screen.</w:t>
-      </w:r>
-    </w:p>
-    <w:p>
+        <w:t xml:space="preserve"> Display)</w:t>
+      </w:r>
+      <w:r>
+        <w:t xml:space="preserve"> elements</w:t>
+      </w:r>
+      <w:r>
+        <w:t xml:space="preserve"> including a compass along the bottom of the screen and some subtle instrume</w:t>
+      </w:r>
+      <w:r>
+        <w:t>nts in the centre of the screen so we must be doing something right!</w:t>
+      </w:r>
+    </w:p>
+    <w:p/>
+    <w:p/>
+    <w:p>
+      <w:pPr>
+        <w:pStyle w:val="Heading2"/>
+      </w:pPr>
+      <w:r>
+        <w:t xml:space="preserve">Download and configure </w:t>
+      </w:r>
       <w:r>
         <w:t>FFMPEG</w:t>
       </w:r>
-      <w:r>
-        <w:t xml:space="preserve"> </w:t>
-      </w:r>
-      <w:r>
-        <w:t>(</w:t>
-      </w:r>
-      <w:r>
-        <w:t>FFS</w:t>
-      </w:r>
-      <w:r>
-        <w:t>)</w:t>
-      </w:r>
-    </w:p>
-    <w:p>
+    </w:p>
+    <w:p>
+      <w:pPr>
+        <w:rPr>
+          <w:rStyle w:val="Hyperlink"/>
+        </w:rPr>
+      </w:pPr>
       <w:r>
         <w:t xml:space="preserve">Downloaded FFMPEG (latest static 64-bit release) from here </w:t>
       </w:r>
-      <w:hyperlink r:id="rId14" w:history="1">
+      <w:hyperlink r:id="rId15" w:history="1">
         <w:r>
           <w:rPr>
             <w:rStyle w:val="Hyperlink"/>
@@ -1371,9 +1775,35 @@
       </w:hyperlink>
     </w:p>
     <w:p>
-      <w:r>
-        <w:lastRenderedPageBreak/>
-        <w:t xml:space="preserve">Put it inside the </w:t>
+      <w:pPr>
+        <w:pStyle w:val="ListParagraph"/>
+        <w:numPr>
+          <w:ilvl w:val="0"/>
+          <w:numId w:val="3"/>
+        </w:numPr>
+      </w:pPr>
+      <w:r>
+        <w:t>Previous guide I took you through how to find out if your PC/laptop is 32 or 64bit</w:t>
+      </w:r>
+    </w:p>
+    <w:p>
+      <w:pPr>
+        <w:pStyle w:val="ListParagraph"/>
+        <w:numPr>
+          <w:ilvl w:val="0"/>
+          <w:numId w:val="3"/>
+        </w:numPr>
+      </w:pPr>
+      <w:r>
+        <w:t>Download the most appropriate version for your computer</w:t>
+      </w:r>
+    </w:p>
+    <w:p>
+      <w:r>
+        <w:t>Cut and pasted the FFMPEG download into</w:t>
+      </w:r>
+      <w:r>
+        <w:t xml:space="preserve"> the </w:t>
       </w:r>
       <w:proofErr w:type="spellStart"/>
       <w:r>
@@ -1381,7 +1811,13 @@
       </w:r>
       <w:proofErr w:type="spellEnd"/>
       <w:r>
-        <w:t xml:space="preserve"> folder and extracted it (right click, extract here). Renamed the extracted folder to ‘</w:t>
+        <w:t xml:space="preserve"> folder and extracted it (right click, extract here).</w:t>
+      </w:r>
+      <w:r>
+        <w:t xml:space="preserve"> Renamed the extracted folder as</w:t>
+      </w:r>
+      <w:r>
+        <w:t xml:space="preserve"> ‘</w:t>
       </w:r>
       <w:proofErr w:type="spellStart"/>
       <w:r>
@@ -1391,12 +1827,15 @@
       <w:r>
         <w:t>’</w:t>
       </w:r>
+      <w:r>
+        <w:t xml:space="preserve"> for easier referencing</w:t>
+      </w:r>
     </w:p>
     <w:p>
       <w:r>
         <w:t xml:space="preserve">Good guide here </w:t>
       </w:r>
-      <w:hyperlink r:id="rId15" w:history="1">
+      <w:hyperlink r:id="rId16" w:history="1">
         <w:r>
           <w:rPr>
             <w:rStyle w:val="Hyperlink"/>
@@ -1501,7 +1940,7 @@
                     <pic:cNvPicPr/>
                   </pic:nvPicPr>
                   <pic:blipFill>
-                    <a:blip r:embed="rId16"/>
+                    <a:blip r:embed="rId17"/>
                     <a:stretch>
                       <a:fillRect/>
                     </a:stretch>
@@ -1529,7 +1968,13 @@
     </w:p>
     <w:p>
       <w:r>
-        <w:t xml:space="preserve">Now we need to edit the environment variables for the computer so as you can use </w:t>
+        <w:t xml:space="preserve">Now we need to edit the environment variables for </w:t>
+      </w:r>
+      <w:r>
+        <w:t>your</w:t>
+      </w:r>
+      <w:r>
+        <w:t xml:space="preserve"> computer so you can use </w:t>
       </w:r>
       <w:proofErr w:type="spellStart"/>
       <w:r>
@@ -1542,7 +1987,22 @@
     </w:p>
     <w:p>
       <w:r>
-        <w:t>I’m using windows 10, so if you are too, all you need to do is start typing</w:t>
+        <w:t>In</w:t>
+      </w:r>
+      <w:r>
+        <w:t xml:space="preserve"> </w:t>
+      </w:r>
+      <w:r>
+        <w:t>W</w:t>
+      </w:r>
+      <w:r>
+        <w:t>indows 10</w:t>
+      </w:r>
+      <w:r>
+        <w:t xml:space="preserve"> </w:t>
+      </w:r>
+      <w:r>
+        <w:t>all you need to do is start typing</w:t>
       </w:r>
       <w:r>
         <w:rPr>
@@ -1577,7 +2037,19 @@
         <w:t xml:space="preserve"> </w:t>
       </w:r>
       <w:r>
-        <w:t xml:space="preserve">in the ‘Ask me anything’ bar in the bottom left of your screen (Cortana?), you should see </w:t>
+        <w:t xml:space="preserve">in the ‘Ask me anything’ </w:t>
+      </w:r>
+      <w:r>
+        <w:t xml:space="preserve">search </w:t>
+      </w:r>
+      <w:r>
+        <w:t>bar in the bottom left of your screen (Cortana</w:t>
+      </w:r>
+      <w:r>
+        <w:t xml:space="preserve"> I think it’s called</w:t>
+      </w:r>
+      <w:r>
+        <w:t xml:space="preserve">?), you should see </w:t>
       </w:r>
       <w:r>
         <w:t xml:space="preserve">an option to edit the system environment </w:t>
@@ -1595,6 +2067,7 @@
           <w:noProof/>
           <w:lang w:eastAsia="en-GB"/>
         </w:rPr>
+        <w:lastRenderedPageBreak/>
         <w:drawing>
           <wp:inline distT="0" distB="0" distL="0" distR="0">
             <wp:extent cx="2330506" cy="3691561"/>
@@ -1613,7 +2086,7 @@
                     </pic:cNvPicPr>
                   </pic:nvPicPr>
                   <pic:blipFill>
-                    <a:blip r:embed="rId17">
+                    <a:blip r:embed="rId18">
                       <a:extLst>
                         <a:ext uri="{28A0092B-C50C-407E-A947-70E740481C1C}">
                           <a14:useLocalDpi xmlns:a14="http://schemas.microsoft.com/office/drawing/2010/main" val="0"/>
@@ -1703,6 +2176,7 @@
           <w:noProof/>
           <w:lang w:eastAsia="en-GB"/>
         </w:rPr>
+        <w:lastRenderedPageBreak/>
         <mc:AlternateContent>
           <mc:Choice Requires="wps">
             <w:drawing>
@@ -1948,7 +2422,7 @@
                     <pic:cNvPicPr/>
                   </pic:nvPicPr>
                   <pic:blipFill>
-                    <a:blip r:embed="rId18"/>
+                    <a:blip r:embed="rId19"/>
                     <a:stretch>
                       <a:fillRect/>
                     </a:stretch>
@@ -2031,7 +2505,7 @@
                     <pic:cNvPicPr/>
                   </pic:nvPicPr>
                   <pic:blipFill rotWithShape="1">
-                    <a:blip r:embed="rId19"/>
+                    <a:blip r:embed="rId20"/>
                     <a:srcRect b="37921"/>
                     <a:stretch/>
                   </pic:blipFill>
@@ -2074,7 +2548,16 @@
       </w:r>
       <w:proofErr w:type="spellEnd"/>
       <w:r>
-        <w:t xml:space="preserve"> folder and run node app.js in command line, you should notice that the </w:t>
+        <w:t xml:space="preserve"> folder and run </w:t>
+      </w:r>
+      <w:r>
+        <w:rPr>
+          <w:i/>
+        </w:rPr>
+        <w:t>node app.js</w:t>
+      </w:r>
+      <w:r>
+        <w:t xml:space="preserve"> in command line, you should notice that the </w:t>
       </w:r>
       <w:proofErr w:type="spellStart"/>
       <w:r>
@@ -2118,138 +2601,6 @@
             <wp:extent cx="5731510" cy="3019453"/>
             <wp:effectExtent l="0" t="0" r="2540" b="9525"/>
             <wp:docPr id="21" name="Picture 21"/>
-            <wp:cNvGraphicFramePr>
-              <a:graphicFrameLocks xmlns:a="http://schemas.openxmlformats.org/drawingml/2006/main" noChangeAspect="1"/>
-            </wp:cNvGraphicFramePr>
-            <a:graphic xmlns:a="http://schemas.openxmlformats.org/drawingml/2006/main">
-              <a:graphicData uri="http://schemas.openxmlformats.org/drawingml/2006/picture">
-                <pic:pic xmlns:pic="http://schemas.openxmlformats.org/drawingml/2006/picture">
-                  <pic:nvPicPr>
-                    <pic:cNvPr id="0" name=""/>
-                    <pic:cNvPicPr/>
-                  </pic:nvPicPr>
-                  <pic:blipFill>
-                    <a:blip r:embed="rId20"/>
-                    <a:stretch>
-                      <a:fillRect/>
-                    </a:stretch>
-                  </pic:blipFill>
-                  <pic:spPr>
-                    <a:xfrm>
-                      <a:off x="0" y="0"/>
-                      <a:ext cx="5731510" cy="3019453"/>
-                    </a:xfrm>
-                    <a:prstGeom prst="rect">
-                      <a:avLst/>
-                    </a:prstGeom>
-                  </pic:spPr>
-                </pic:pic>
-              </a:graphicData>
-            </a:graphic>
-          </wp:inline>
-        </w:drawing>
-      </w:r>
-    </w:p>
-    <w:p/>
-    <w:p>
-      <w:r>
-        <w:rPr>
-          <w:b/>
-        </w:rPr>
-        <w:lastRenderedPageBreak/>
-        <w:t>Controlling the drone using Webflight</w:t>
-      </w:r>
-    </w:p>
-    <w:p>
-      <w:r>
-        <w:t xml:space="preserve">Seeing through your drone is all good and well but what about flying it? As long as your drone has at least 20% battery life (see top left of Webflight display in your browser), you can press ‘T’ on your keyboard to take off and ‘L’ to land! </w:t>
-      </w:r>
-    </w:p>
-    <w:p>
-      <w:r>
-        <w:t>However you might notice that other commands seem to be missing. The up and down arrows seem to make drone go up and down, but what about forwards and backwards? By default the config.js file is set to use a different keyboard layout from QWERTY (UK/US layout) so we just need to change one line in there first.</w:t>
-      </w:r>
-    </w:p>
-    <w:p>
-      <w:r>
-        <w:t xml:space="preserve">Open the config.js file, you’ll notice on line 13 there is a keyboard variable set to </w:t>
-      </w:r>
-      <w:r>
-        <w:rPr>
-          <w:i/>
-        </w:rPr>
-        <w:t>‘</w:t>
-      </w:r>
-      <w:proofErr w:type="spellStart"/>
-      <w:r>
-        <w:rPr>
-          <w:i/>
-        </w:rPr>
-        <w:t>azerty</w:t>
-      </w:r>
-      <w:proofErr w:type="spellEnd"/>
-      <w:r>
-        <w:rPr>
-          <w:i/>
-        </w:rPr>
-        <w:t>’</w:t>
-      </w:r>
-      <w:r>
-        <w:t xml:space="preserve">, simply change this to </w:t>
-      </w:r>
-      <w:r>
-        <w:rPr>
-          <w:i/>
-        </w:rPr>
-        <w:t>‘qwerty’</w:t>
-      </w:r>
-      <w:r>
-        <w:t xml:space="preserve"> to use Webflight with</w:t>
-      </w:r>
-      <w:r>
-        <w:t xml:space="preserve"> a</w:t>
-      </w:r>
-      <w:r>
-        <w:t xml:space="preserve"> st</w:t>
-      </w:r>
-      <w:r>
-        <w:t xml:space="preserve">andard UK/US keyboard layout. Save and exit the file and restart </w:t>
-      </w:r>
-      <w:proofErr w:type="spellStart"/>
-      <w:r>
-        <w:t>Webfight</w:t>
-      </w:r>
-      <w:proofErr w:type="spellEnd"/>
-      <w:r>
-        <w:t xml:space="preserve"> for the changes to take effect (close browser window/tab running Webflight and use </w:t>
-      </w:r>
-      <w:proofErr w:type="spellStart"/>
-      <w:r>
-        <w:t>ctrl+c</w:t>
-      </w:r>
-      <w:proofErr w:type="spellEnd"/>
-      <w:r>
-        <w:t xml:space="preserve"> to stop it in the command prompt window – then re-run node app.js in command prompt and reopen</w:t>
-      </w:r>
-      <w:r>
-        <w:t xml:space="preserve"> localhost:3000 in your browser</w:t>
-      </w:r>
-      <w:r>
-        <w:t>).</w:t>
-      </w:r>
-    </w:p>
-    <w:p/>
-    <w:p>
-      <w:r>
-        <w:rPr>
-          <w:noProof/>
-          <w:lang w:eastAsia="en-GB"/>
-        </w:rPr>
-        <w:drawing>
-          <wp:inline distT="0" distB="0" distL="0" distR="0" wp14:anchorId="049AF9B7" wp14:editId="60C8BF4D">
-            <wp:extent cx="5731510" cy="3377060"/>
-            <wp:effectExtent l="0" t="0" r="2540" b="0"/>
-            <wp:docPr id="22" name="Picture 22"/>
             <wp:cNvGraphicFramePr>
               <a:graphicFrameLocks xmlns:a="http://schemas.openxmlformats.org/drawingml/2006/main" noChangeAspect="1"/>
             </wp:cNvGraphicFramePr>
@@ -2269,6 +2620,162 @@
                   <pic:spPr>
                     <a:xfrm>
                       <a:off x="0" y="0"/>
+                      <a:ext cx="5731510" cy="3019453"/>
+                    </a:xfrm>
+                    <a:prstGeom prst="rect">
+                      <a:avLst/>
+                    </a:prstGeom>
+                  </pic:spPr>
+                </pic:pic>
+              </a:graphicData>
+            </a:graphic>
+          </wp:inline>
+        </w:drawing>
+      </w:r>
+    </w:p>
+    <w:p/>
+    <w:p>
+      <w:pPr>
+        <w:pStyle w:val="Heading1"/>
+        <w:rPr>
+          <w:b w:val="0"/>
+        </w:rPr>
+      </w:pPr>
+      <w:r>
+        <w:rPr>
+          <w:b w:val="0"/>
+        </w:rPr>
+        <w:lastRenderedPageBreak/>
+        <w:t xml:space="preserve">Controlling the drone using </w:t>
+      </w:r>
+      <w:r>
+        <w:rPr>
+          <w:b w:val="0"/>
+        </w:rPr>
+        <w:t>keyboard controls</w:t>
+      </w:r>
+    </w:p>
+    <w:p>
+      <w:r>
+        <w:t xml:space="preserve">Seeing </w:t>
+      </w:r>
+      <w:r>
+        <w:t>the live feed from</w:t>
+      </w:r>
+      <w:r>
+        <w:t xml:space="preserve"> your drone</w:t>
+      </w:r>
+      <w:r>
+        <w:t>’s camera</w:t>
+      </w:r>
+      <w:r>
+        <w:t xml:space="preserve"> is all good and well but what about flying it? As long as your drone has at least 20% battery life (see top left of Webflight display in your browser), you can press ‘T’ on your keyboard to take off and ‘L’ to land! </w:t>
+      </w:r>
+    </w:p>
+    <w:p>
+      <w:r>
+        <w:t>However you might notice that other commands seem to be missing. The up and down arrows seem to make drone go up and down, but what about forwards and backwards? By default the config.js file is set to use a different keyboard layout from QWERTY (UK/US layout) so we just need to change one line in there first.</w:t>
+      </w:r>
+    </w:p>
+    <w:p>
+      <w:r>
+        <w:t xml:space="preserve">Open the config.js file, you’ll notice on line 13 there is a keyboard variable set to </w:t>
+      </w:r>
+      <w:r>
+        <w:rPr>
+          <w:i/>
+        </w:rPr>
+        <w:t>‘</w:t>
+      </w:r>
+      <w:proofErr w:type="spellStart"/>
+      <w:r>
+        <w:rPr>
+          <w:i/>
+        </w:rPr>
+        <w:t>azerty</w:t>
+      </w:r>
+      <w:proofErr w:type="spellEnd"/>
+      <w:r>
+        <w:rPr>
+          <w:i/>
+        </w:rPr>
+        <w:t>’</w:t>
+      </w:r>
+      <w:r>
+        <w:t xml:space="preserve">, simply change this to </w:t>
+      </w:r>
+      <w:r>
+        <w:rPr>
+          <w:i/>
+        </w:rPr>
+        <w:t>‘qwerty’</w:t>
+      </w:r>
+      <w:r>
+        <w:t xml:space="preserve"> to use Webflight with</w:t>
+      </w:r>
+      <w:r>
+        <w:t xml:space="preserve"> a</w:t>
+      </w:r>
+      <w:r>
+        <w:t xml:space="preserve"> st</w:t>
+      </w:r>
+      <w:r>
+        <w:t xml:space="preserve">andard UK/US keyboard layout. Save and exit the file and restart </w:t>
+      </w:r>
+      <w:proofErr w:type="spellStart"/>
+      <w:r>
+        <w:t>Webfight</w:t>
+      </w:r>
+      <w:proofErr w:type="spellEnd"/>
+      <w:r>
+        <w:t xml:space="preserve"> for the changes to take effect (close browser window/tab running Webflight and use </w:t>
+      </w:r>
+      <w:proofErr w:type="spellStart"/>
+      <w:r>
+        <w:t>ctrl+c</w:t>
+      </w:r>
+      <w:proofErr w:type="spellEnd"/>
+      <w:r>
+        <w:t xml:space="preserve"> to stop it in the command prompt window – then re-run node app.js in command prompt and reopen</w:t>
+      </w:r>
+      <w:r>
+        <w:t xml:space="preserve"> localhost:3000 in your browser</w:t>
+      </w:r>
+      <w:r>
+        <w:t>).</w:t>
+      </w:r>
+    </w:p>
+    <w:p/>
+    <w:p>
+      <w:r>
+        <w:rPr>
+          <w:noProof/>
+          <w:lang w:eastAsia="en-GB"/>
+        </w:rPr>
+        <w:drawing>
+          <wp:inline distT="0" distB="0" distL="0" distR="0" wp14:anchorId="049AF9B7" wp14:editId="60C8BF4D">
+            <wp:extent cx="5731510" cy="3377060"/>
+            <wp:effectExtent l="0" t="0" r="2540" b="0"/>
+            <wp:docPr id="22" name="Picture 22"/>
+            <wp:cNvGraphicFramePr>
+              <a:graphicFrameLocks xmlns:a="http://schemas.openxmlformats.org/drawingml/2006/main" noChangeAspect="1"/>
+            </wp:cNvGraphicFramePr>
+            <a:graphic xmlns:a="http://schemas.openxmlformats.org/drawingml/2006/main">
+              <a:graphicData uri="http://schemas.openxmlformats.org/drawingml/2006/picture">
+                <pic:pic xmlns:pic="http://schemas.openxmlformats.org/drawingml/2006/picture">
+                  <pic:nvPicPr>
+                    <pic:cNvPr id="0" name=""/>
+                    <pic:cNvPicPr/>
+                  </pic:nvPicPr>
+                  <pic:blipFill>
+                    <a:blip r:embed="rId22"/>
+                    <a:stretch>
+                      <a:fillRect/>
+                    </a:stretch>
+                  </pic:blipFill>
+                  <pic:spPr>
+                    <a:xfrm>
+                      <a:off x="0" y="0"/>
                       <a:ext cx="5731510" cy="3377060"/>
                     </a:xfrm>
                     <a:prstGeom prst="rect">
@@ -2474,8 +2981,6 @@
       <w:r>
         <w:t xml:space="preserve"> (make sure you’ve got lots of room around the drone!) </w:t>
       </w:r>
-      <w:bookmarkStart w:id="0" w:name="_GoBack"/>
-      <w:bookmarkEnd w:id="0"/>
     </w:p>
     <w:sectPr>
       <w:pgSz w:w="11906" w:h="16838"/>
@@ -2540,9 +3045,95 @@
 <file path=word/numbering.xml><?xml version="1.0" encoding="utf-8"?>
 <w:numbering xmlns:wpc="http://schemas.microsoft.com/office/word/2010/wordprocessingCanvas" xmlns:mc="http://schemas.openxmlformats.org/markup-compatibility/2006" xmlns:o="urn:schemas-microsoft-com:office:office" xmlns:r="http://schemas.openxmlformats.org/officeDocument/2006/relationships" xmlns:m="http://schemas.openxmlformats.org/officeDocument/2006/math" xmlns:v="urn:schemas-microsoft-com:vml" xmlns:wp14="http://schemas.microsoft.com/office/word/2010/wordprocessingDrawing" xmlns:wp="http://schemas.openxmlformats.org/drawingml/2006/wordprocessingDrawing" xmlns:w10="urn:schemas-microsoft-com:office:word" xmlns:w="http://schemas.openxmlformats.org/wordprocessingml/2006/main" xmlns:w14="http://schemas.microsoft.com/office/word/2010/wordml" xmlns:wpg="http://schemas.microsoft.com/office/word/2010/wordprocessingGroup" xmlns:wpi="http://schemas.microsoft.com/office/word/2010/wordprocessingInk" xmlns:wne="http://schemas.microsoft.com/office/word/2006/wordml" xmlns:wps="http://schemas.microsoft.com/office/word/2010/wordprocessingShape" mc:Ignorable="w14 wp14">
   <w:abstractNum w:abstractNumId="0">
-    <w:nsid w:val="6C9E4B01"/>
+    <w:nsid w:val="08D50D99"/>
     <w:multiLevelType w:val="hybridMultilevel"/>
-    <w:tmpl w:val="5A18B4CE"/>
+    <w:tmpl w:val="D2ACC216"/>
+    <w:lvl w:ilvl="0" w:tplc="0809000F">
+      <w:start w:val="1"/>
+      <w:numFmt w:val="decimal"/>
+      <w:lvlText w:val="%1."/>
+      <w:lvlJc w:val="left"/>
+      <w:pPr>
+        <w:ind w:left="720" w:hanging="360"/>
+      </w:pPr>
+    </w:lvl>
+    <w:lvl w:ilvl="1" w:tplc="08090019">
+      <w:start w:val="1"/>
+      <w:numFmt w:val="lowerLetter"/>
+      <w:lvlText w:val="%2."/>
+      <w:lvlJc w:val="left"/>
+      <w:pPr>
+        <w:ind w:left="1440" w:hanging="360"/>
+      </w:pPr>
+    </w:lvl>
+    <w:lvl w:ilvl="2" w:tplc="0809001B" w:tentative="1">
+      <w:start w:val="1"/>
+      <w:numFmt w:val="lowerRoman"/>
+      <w:lvlText w:val="%3."/>
+      <w:lvlJc w:val="right"/>
+      <w:pPr>
+        <w:ind w:left="2160" w:hanging="180"/>
+      </w:pPr>
+    </w:lvl>
+    <w:lvl w:ilvl="3" w:tplc="0809000F" w:tentative="1">
+      <w:start w:val="1"/>
+      <w:numFmt w:val="decimal"/>
+      <w:lvlText w:val="%4."/>
+      <w:lvlJc w:val="left"/>
+      <w:pPr>
+        <w:ind w:left="2880" w:hanging="360"/>
+      </w:pPr>
+    </w:lvl>
+    <w:lvl w:ilvl="4" w:tplc="08090019" w:tentative="1">
+      <w:start w:val="1"/>
+      <w:numFmt w:val="lowerLetter"/>
+      <w:lvlText w:val="%5."/>
+      <w:lvlJc w:val="left"/>
+      <w:pPr>
+        <w:ind w:left="3600" w:hanging="360"/>
+      </w:pPr>
+    </w:lvl>
+    <w:lvl w:ilvl="5" w:tplc="0809001B" w:tentative="1">
+      <w:start w:val="1"/>
+      <w:numFmt w:val="lowerRoman"/>
+      <w:lvlText w:val="%6."/>
+      <w:lvlJc w:val="right"/>
+      <w:pPr>
+        <w:ind w:left="4320" w:hanging="180"/>
+      </w:pPr>
+    </w:lvl>
+    <w:lvl w:ilvl="6" w:tplc="0809000F" w:tentative="1">
+      <w:start w:val="1"/>
+      <w:numFmt w:val="decimal"/>
+      <w:lvlText w:val="%7."/>
+      <w:lvlJc w:val="left"/>
+      <w:pPr>
+        <w:ind w:left="5040" w:hanging="360"/>
+      </w:pPr>
+    </w:lvl>
+    <w:lvl w:ilvl="7" w:tplc="08090019" w:tentative="1">
+      <w:start w:val="1"/>
+      <w:numFmt w:val="lowerLetter"/>
+      <w:lvlText w:val="%8."/>
+      <w:lvlJc w:val="left"/>
+      <w:pPr>
+        <w:ind w:left="5760" w:hanging="360"/>
+      </w:pPr>
+    </w:lvl>
+    <w:lvl w:ilvl="8" w:tplc="0809001B" w:tentative="1">
+      <w:start w:val="1"/>
+      <w:numFmt w:val="lowerRoman"/>
+      <w:lvlText w:val="%9."/>
+      <w:lvlJc w:val="right"/>
+      <w:pPr>
+        <w:ind w:left="6480" w:hanging="180"/>
+      </w:pPr>
+    </w:lvl>
+  </w:abstractNum>
+  <w:abstractNum w:abstractNumId="1">
+    <w:nsid w:val="675E4ED1"/>
+    <w:multiLevelType w:val="hybridMultilevel"/>
+    <w:tmpl w:val="F6640DF2"/>
     <w:lvl w:ilvl="0" w:tplc="08090001">
       <w:start w:val="1"/>
       <w:numFmt w:val="bullet"/>
@@ -2652,8 +3243,127 @@
       </w:rPr>
     </w:lvl>
   </w:abstractNum>
+  <w:abstractNum w:abstractNumId="2">
+    <w:nsid w:val="6C9E4B01"/>
+    <w:multiLevelType w:val="hybridMultilevel"/>
+    <w:tmpl w:val="5A18B4CE"/>
+    <w:lvl w:ilvl="0" w:tplc="08090001">
+      <w:start w:val="1"/>
+      <w:numFmt w:val="bullet"/>
+      <w:lvlText w:val=""/>
+      <w:lvlJc w:val="left"/>
+      <w:pPr>
+        <w:ind w:left="720" w:hanging="360"/>
+      </w:pPr>
+      <w:rPr>
+        <w:rFonts w:ascii="Symbol" w:hAnsi="Symbol" w:hint="default"/>
+      </w:rPr>
+    </w:lvl>
+    <w:lvl w:ilvl="1" w:tplc="08090003" w:tentative="1">
+      <w:start w:val="1"/>
+      <w:numFmt w:val="bullet"/>
+      <w:lvlText w:val="o"/>
+      <w:lvlJc w:val="left"/>
+      <w:pPr>
+        <w:ind w:left="1440" w:hanging="360"/>
+      </w:pPr>
+      <w:rPr>
+        <w:rFonts w:ascii="Courier New" w:hAnsi="Courier New" w:cs="Courier New" w:hint="default"/>
+      </w:rPr>
+    </w:lvl>
+    <w:lvl w:ilvl="2" w:tplc="08090005" w:tentative="1">
+      <w:start w:val="1"/>
+      <w:numFmt w:val="bullet"/>
+      <w:lvlText w:val=""/>
+      <w:lvlJc w:val="left"/>
+      <w:pPr>
+        <w:ind w:left="2160" w:hanging="360"/>
+      </w:pPr>
+      <w:rPr>
+        <w:rFonts w:ascii="Wingdings" w:hAnsi="Wingdings" w:hint="default"/>
+      </w:rPr>
+    </w:lvl>
+    <w:lvl w:ilvl="3" w:tplc="08090001" w:tentative="1">
+      <w:start w:val="1"/>
+      <w:numFmt w:val="bullet"/>
+      <w:lvlText w:val=""/>
+      <w:lvlJc w:val="left"/>
+      <w:pPr>
+        <w:ind w:left="2880" w:hanging="360"/>
+      </w:pPr>
+      <w:rPr>
+        <w:rFonts w:ascii="Symbol" w:hAnsi="Symbol" w:hint="default"/>
+      </w:rPr>
+    </w:lvl>
+    <w:lvl w:ilvl="4" w:tplc="08090003" w:tentative="1">
+      <w:start w:val="1"/>
+      <w:numFmt w:val="bullet"/>
+      <w:lvlText w:val="o"/>
+      <w:lvlJc w:val="left"/>
+      <w:pPr>
+        <w:ind w:left="3600" w:hanging="360"/>
+      </w:pPr>
+      <w:rPr>
+        <w:rFonts w:ascii="Courier New" w:hAnsi="Courier New" w:cs="Courier New" w:hint="default"/>
+      </w:rPr>
+    </w:lvl>
+    <w:lvl w:ilvl="5" w:tplc="08090005" w:tentative="1">
+      <w:start w:val="1"/>
+      <w:numFmt w:val="bullet"/>
+      <w:lvlText w:val=""/>
+      <w:lvlJc w:val="left"/>
+      <w:pPr>
+        <w:ind w:left="4320" w:hanging="360"/>
+      </w:pPr>
+      <w:rPr>
+        <w:rFonts w:ascii="Wingdings" w:hAnsi="Wingdings" w:hint="default"/>
+      </w:rPr>
+    </w:lvl>
+    <w:lvl w:ilvl="6" w:tplc="08090001" w:tentative="1">
+      <w:start w:val="1"/>
+      <w:numFmt w:val="bullet"/>
+      <w:lvlText w:val=""/>
+      <w:lvlJc w:val="left"/>
+      <w:pPr>
+        <w:ind w:left="5040" w:hanging="360"/>
+      </w:pPr>
+      <w:rPr>
+        <w:rFonts w:ascii="Symbol" w:hAnsi="Symbol" w:hint="default"/>
+      </w:rPr>
+    </w:lvl>
+    <w:lvl w:ilvl="7" w:tplc="08090003" w:tentative="1">
+      <w:start w:val="1"/>
+      <w:numFmt w:val="bullet"/>
+      <w:lvlText w:val="o"/>
+      <w:lvlJc w:val="left"/>
+      <w:pPr>
+        <w:ind w:left="5760" w:hanging="360"/>
+      </w:pPr>
+      <w:rPr>
+        <w:rFonts w:ascii="Courier New" w:hAnsi="Courier New" w:cs="Courier New" w:hint="default"/>
+      </w:rPr>
+    </w:lvl>
+    <w:lvl w:ilvl="8" w:tplc="08090005" w:tentative="1">
+      <w:start w:val="1"/>
+      <w:numFmt w:val="bullet"/>
+      <w:lvlText w:val=""/>
+      <w:lvlJc w:val="left"/>
+      <w:pPr>
+        <w:ind w:left="6480" w:hanging="360"/>
+      </w:pPr>
+      <w:rPr>
+        <w:rFonts w:ascii="Wingdings" w:hAnsi="Wingdings" w:hint="default"/>
+      </w:rPr>
+    </w:lvl>
+  </w:abstractNum>
   <w:num w:numId="1">
+    <w:abstractNumId w:val="2"/>
+  </w:num>
+  <w:num w:numId="2">
     <w:abstractNumId w:val="0"/>
+  </w:num>
+  <w:num w:numId="3">
+    <w:abstractNumId w:val="1"/>
   </w:num>
 </w:numbering>
 </file>
@@ -2817,6 +3527,53 @@
   <w:style w:type="paragraph" w:default="1" w:styleId="Normal">
     <w:name w:val="Normal"/>
     <w:qFormat/>
+  </w:style>
+  <w:style w:type="paragraph" w:styleId="Heading1">
+    <w:name w:val="heading 1"/>
+    <w:basedOn w:val="Normal"/>
+    <w:next w:val="Normal"/>
+    <w:link w:val="Heading1Char"/>
+    <w:uiPriority w:val="9"/>
+    <w:qFormat/>
+    <w:rsid w:val="00AF1D52"/>
+    <w:pPr>
+      <w:keepNext/>
+      <w:keepLines/>
+      <w:spacing w:before="480" w:after="0"/>
+      <w:outlineLvl w:val="0"/>
+    </w:pPr>
+    <w:rPr>
+      <w:rFonts w:asciiTheme="majorHAnsi" w:eastAsiaTheme="majorEastAsia" w:hAnsiTheme="majorHAnsi" w:cstheme="majorBidi"/>
+      <w:b/>
+      <w:bCs/>
+      <w:color w:val="365F91" w:themeColor="accent1" w:themeShade="BF"/>
+      <w:sz w:val="28"/>
+      <w:szCs w:val="28"/>
+    </w:rPr>
+  </w:style>
+  <w:style w:type="paragraph" w:styleId="Heading2">
+    <w:name w:val="heading 2"/>
+    <w:basedOn w:val="Normal"/>
+    <w:next w:val="Normal"/>
+    <w:link w:val="Heading2Char"/>
+    <w:uiPriority w:val="9"/>
+    <w:unhideWhenUsed/>
+    <w:qFormat/>
+    <w:rsid w:val="00AF1D52"/>
+    <w:pPr>
+      <w:keepNext/>
+      <w:keepLines/>
+      <w:spacing w:before="200" w:after="0"/>
+      <w:outlineLvl w:val="1"/>
+    </w:pPr>
+    <w:rPr>
+      <w:rFonts w:asciiTheme="majorHAnsi" w:eastAsiaTheme="majorEastAsia" w:hAnsiTheme="majorHAnsi" w:cstheme="majorBidi"/>
+      <w:b/>
+      <w:bCs/>
+      <w:color w:val="4F81BD" w:themeColor="accent1"/>
+      <w:sz w:val="26"/>
+      <w:szCs w:val="26"/>
+    </w:rPr>
   </w:style>
   <w:style w:type="character" w:default="1" w:styleId="DefaultParagraphFont">
     <w:name w:val="Default Paragraph Font"/>
@@ -3035,6 +3792,36 @@
       <w:contextualSpacing/>
     </w:pPr>
   </w:style>
+  <w:style w:type="character" w:customStyle="1" w:styleId="Heading1Char">
+    <w:name w:val="Heading 1 Char"/>
+    <w:basedOn w:val="DefaultParagraphFont"/>
+    <w:link w:val="Heading1"/>
+    <w:uiPriority w:val="9"/>
+    <w:rsid w:val="00AF1D52"/>
+    <w:rPr>
+      <w:rFonts w:asciiTheme="majorHAnsi" w:eastAsiaTheme="majorEastAsia" w:hAnsiTheme="majorHAnsi" w:cstheme="majorBidi"/>
+      <w:b/>
+      <w:bCs/>
+      <w:color w:val="365F91" w:themeColor="accent1" w:themeShade="BF"/>
+      <w:sz w:val="28"/>
+      <w:szCs w:val="28"/>
+    </w:rPr>
+  </w:style>
+  <w:style w:type="character" w:customStyle="1" w:styleId="Heading2Char">
+    <w:name w:val="Heading 2 Char"/>
+    <w:basedOn w:val="DefaultParagraphFont"/>
+    <w:link w:val="Heading2"/>
+    <w:uiPriority w:val="9"/>
+    <w:rsid w:val="00AF1D52"/>
+    <w:rPr>
+      <w:rFonts w:asciiTheme="majorHAnsi" w:eastAsiaTheme="majorEastAsia" w:hAnsiTheme="majorHAnsi" w:cstheme="majorBidi"/>
+      <w:b/>
+      <w:bCs/>
+      <w:color w:val="4F81BD" w:themeColor="accent1"/>
+      <w:sz w:val="26"/>
+      <w:szCs w:val="26"/>
+    </w:rPr>
+  </w:style>
 </w:styles>
 </file>
 
@@ -3197,6 +3984,53 @@
   <w:style w:type="paragraph" w:default="1" w:styleId="Normal">
     <w:name w:val="Normal"/>
     <w:qFormat/>
+  </w:style>
+  <w:style w:type="paragraph" w:styleId="Heading1">
+    <w:name w:val="heading 1"/>
+    <w:basedOn w:val="Normal"/>
+    <w:next w:val="Normal"/>
+    <w:link w:val="Heading1Char"/>
+    <w:uiPriority w:val="9"/>
+    <w:qFormat/>
+    <w:rsid w:val="00AF1D52"/>
+    <w:pPr>
+      <w:keepNext/>
+      <w:keepLines/>
+      <w:spacing w:before="480" w:after="0"/>
+      <w:outlineLvl w:val="0"/>
+    </w:pPr>
+    <w:rPr>
+      <w:rFonts w:asciiTheme="majorHAnsi" w:eastAsiaTheme="majorEastAsia" w:hAnsiTheme="majorHAnsi" w:cstheme="majorBidi"/>
+      <w:b/>
+      <w:bCs/>
+      <w:color w:val="365F91" w:themeColor="accent1" w:themeShade="BF"/>
+      <w:sz w:val="28"/>
+      <w:szCs w:val="28"/>
+    </w:rPr>
+  </w:style>
+  <w:style w:type="paragraph" w:styleId="Heading2">
+    <w:name w:val="heading 2"/>
+    <w:basedOn w:val="Normal"/>
+    <w:next w:val="Normal"/>
+    <w:link w:val="Heading2Char"/>
+    <w:uiPriority w:val="9"/>
+    <w:unhideWhenUsed/>
+    <w:qFormat/>
+    <w:rsid w:val="00AF1D52"/>
+    <w:pPr>
+      <w:keepNext/>
+      <w:keepLines/>
+      <w:spacing w:before="200" w:after="0"/>
+      <w:outlineLvl w:val="1"/>
+    </w:pPr>
+    <w:rPr>
+      <w:rFonts w:asciiTheme="majorHAnsi" w:eastAsiaTheme="majorEastAsia" w:hAnsiTheme="majorHAnsi" w:cstheme="majorBidi"/>
+      <w:b/>
+      <w:bCs/>
+      <w:color w:val="4F81BD" w:themeColor="accent1"/>
+      <w:sz w:val="26"/>
+      <w:szCs w:val="26"/>
+    </w:rPr>
   </w:style>
   <w:style w:type="character" w:default="1" w:styleId="DefaultParagraphFont">
     <w:name w:val="Default Paragraph Font"/>
@@ -3414,6 +4248,36 @@
       <w:ind w:left="720"/>
       <w:contextualSpacing/>
     </w:pPr>
+  </w:style>
+  <w:style w:type="character" w:customStyle="1" w:styleId="Heading1Char">
+    <w:name w:val="Heading 1 Char"/>
+    <w:basedOn w:val="DefaultParagraphFont"/>
+    <w:link w:val="Heading1"/>
+    <w:uiPriority w:val="9"/>
+    <w:rsid w:val="00AF1D52"/>
+    <w:rPr>
+      <w:rFonts w:asciiTheme="majorHAnsi" w:eastAsiaTheme="majorEastAsia" w:hAnsiTheme="majorHAnsi" w:cstheme="majorBidi"/>
+      <w:b/>
+      <w:bCs/>
+      <w:color w:val="365F91" w:themeColor="accent1" w:themeShade="BF"/>
+      <w:sz w:val="28"/>
+      <w:szCs w:val="28"/>
+    </w:rPr>
+  </w:style>
+  <w:style w:type="character" w:customStyle="1" w:styleId="Heading2Char">
+    <w:name w:val="Heading 2 Char"/>
+    <w:basedOn w:val="DefaultParagraphFont"/>
+    <w:link w:val="Heading2"/>
+    <w:uiPriority w:val="9"/>
+    <w:rsid w:val="00AF1D52"/>
+    <w:rPr>
+      <w:rFonts w:asciiTheme="majorHAnsi" w:eastAsiaTheme="majorEastAsia" w:hAnsiTheme="majorHAnsi" w:cstheme="majorBidi"/>
+      <w:b/>
+      <w:bCs/>
+      <w:color w:val="4F81BD" w:themeColor="accent1"/>
+      <w:sz w:val="26"/>
+      <w:szCs w:val="26"/>
+    </w:rPr>
   </w:style>
 </w:styles>
 </file>

</xml_diff>

<commit_message>
guide 2 mostly done
</commit_message>
<xml_diff>
--- a/Notes for blog/2 - using Webflight.docx
+++ b/Notes for blog/2 - using Webflight.docx
@@ -5,20 +5,35 @@
     <w:p>
       <w:pPr>
         <w:pStyle w:val="Heading1"/>
-        <w:rPr>
-          <w:b w:val="0"/>
-        </w:rPr>
-      </w:pPr>
-      <w:r>
-        <w:rPr>
-          <w:b w:val="0"/>
-        </w:rPr>
-        <w:t>Intro</w:t>
-      </w:r>
-    </w:p>
-    <w:p>
-      <w:r>
-        <w:t xml:space="preserve">In the previous guide we </w:t>
+      </w:pPr>
+      <w:r>
+        <w:t>Programming the Parrot AR 2.0 Drone – Begi</w:t>
+      </w:r>
+      <w:r>
+        <w:t>nners Guide 2</w:t>
+      </w:r>
+    </w:p>
+    <w:p/>
+    <w:p>
+      <w:r>
+        <w:t xml:space="preserve">In the previous guide </w:t>
+      </w:r>
+      <w:r>
+        <w:t>(</w:t>
+      </w:r>
+      <w:hyperlink r:id="rId8" w:history="1">
+        <w:r>
+          <w:rPr>
+            <w:rStyle w:val="Hyperlink"/>
+          </w:rPr>
+          <w:t>https://mveeprojects.wordpress.com/2016/10/15/flying-the-ar2-0-drone-beginners-guide-1/</w:t>
+        </w:r>
+      </w:hyperlink>
+      <w:r>
+        <w:t xml:space="preserve">) </w:t>
+      </w:r>
+      <w:r>
+        <w:t xml:space="preserve">we </w:t>
       </w:r>
       <w:r>
         <w:t>used NodeJS and some basic JavaScript to control the drone, however this is a</w:t>
@@ -33,13 +48,24 @@
         <w:t xml:space="preserve">want to control the drone </w:t>
       </w:r>
       <w:r>
-        <w:t>during flight</w:t>
-      </w:r>
-      <w:r>
-        <w:t>, rather than having to predefine its actions</w:t>
-      </w:r>
-      <w:r>
-        <w:t>? Or what if we want to view a live feed from the drone? This is where</w:t>
+        <w:t>in real-time during</w:t>
+      </w:r>
+      <w:r>
+        <w:t xml:space="preserve"> flight</w:t>
+      </w:r>
+      <w:r>
+        <w:t xml:space="preserve">, rather than having to predefine </w:t>
+      </w:r>
+      <w:r>
+        <w:t>a route for it to fly</w:t>
+      </w:r>
+      <w:r>
+        <w:t>? Or what if we want to view a live feed from</w:t>
+      </w:r>
+      <w:bookmarkStart w:id="0" w:name="_GoBack"/>
+      <w:bookmarkEnd w:id="0"/>
+      <w:r>
+        <w:t xml:space="preserve"> the drone? This is where</w:t>
       </w:r>
       <w:r>
         <w:t xml:space="preserve"> </w:t>
@@ -48,13 +74,7 @@
         <w:t>Webflight comes</w:t>
       </w:r>
       <w:r>
-        <w:t xml:space="preserve"> in. Webflight is a </w:t>
-      </w:r>
-      <w:r>
-        <w:t xml:space="preserve">superb open-source project </w:t>
-      </w:r>
-      <w:r>
-        <w:t xml:space="preserve">created by Laurent </w:t>
+        <w:t xml:space="preserve"> in. Webflight is a superb open-source project created by Laurent </w:t>
       </w:r>
       <w:proofErr w:type="spellStart"/>
       <w:r>
@@ -62,12 +82,9 @@
       </w:r>
       <w:proofErr w:type="spellEnd"/>
       <w:r>
-        <w:t xml:space="preserve"> </w:t>
-      </w:r>
-      <w:r>
-        <w:t>(</w:t>
-      </w:r>
-      <w:hyperlink r:id="rId8" w:history="1">
+        <w:t xml:space="preserve"> (</w:t>
+      </w:r>
+      <w:hyperlink r:id="rId9" w:history="1">
         <w:r>
           <w:rPr>
             <w:rStyle w:val="Hyperlink"/>
@@ -76,29 +93,14 @@
         </w:r>
       </w:hyperlink>
       <w:r>
-        <w:t xml:space="preserve">). Webflight can be downloaded/cloned for free from Laurent’s GitHub repository here </w:t>
-      </w:r>
-      <w:r>
-        <w:t>(</w:t>
-      </w:r>
-      <w:hyperlink r:id="rId9" w:history="1">
+        <w:t>). Webflight can be downloaded/cloned for free from Laurent’s GitHub repository here (</w:t>
+      </w:r>
+      <w:hyperlink r:id="rId10" w:history="1">
         <w:r>
           <w:rPr>
             <w:rStyle w:val="Hyperlink"/>
           </w:rPr>
-          <w:t>https://github.com/eschnou/ard</w:t>
-        </w:r>
-        <w:r>
-          <w:rPr>
-            <w:rStyle w:val="Hyperlink"/>
-          </w:rPr>
-          <w:t>r</w:t>
-        </w:r>
-        <w:r>
-          <w:rPr>
-            <w:rStyle w:val="Hyperlink"/>
-          </w:rPr>
-          <w:t>one-webflight</w:t>
+          <w:t>https://github.com/eschnou/ardrone-webflight</w:t>
         </w:r>
       </w:hyperlink>
       <w:r>
@@ -126,6 +128,7 @@
         <w:t>What are we going to do?</w:t>
       </w:r>
     </w:p>
+    <w:p/>
     <w:p>
       <w:pPr>
         <w:pStyle w:val="ListParagraph"/>
@@ -143,13 +146,7 @@
       </w:r>
       <w:proofErr w:type="spellEnd"/>
       <w:r>
-        <w:t xml:space="preserve"> tutorial on installing</w:t>
-      </w:r>
-      <w:r>
-        <w:t xml:space="preserve"> Git</w:t>
-      </w:r>
-      <w:r>
-        <w:t xml:space="preserve"> bash</w:t>
+        <w:t xml:space="preserve"> tutorial on installing Git bash</w:t>
       </w:r>
     </w:p>
     <w:p>
@@ -161,10 +158,7 @@
         </w:numPr>
       </w:pPr>
       <w:r>
-        <w:t>Clone Webflig</w:t>
-      </w:r>
-      <w:r>
-        <w:t>ht into local folder and install using Git bash.</w:t>
+        <w:t>Download (Clone) Webflight and install required components</w:t>
       </w:r>
     </w:p>
     <w:p>
@@ -176,7 +170,7 @@
         </w:numPr>
       </w:pPr>
       <w:r>
-        <w:t>Configure Webflight</w:t>
+        <w:t>Configure Webflight ready for flight</w:t>
       </w:r>
     </w:p>
     <w:p>
@@ -188,16 +182,7 @@
         </w:numPr>
       </w:pPr>
       <w:r>
-        <w:t>Download and configure</w:t>
-      </w:r>
-      <w:r>
-        <w:t xml:space="preserve"> a program to render the feed from the drone</w:t>
-      </w:r>
-      <w:r>
-        <w:t>’s camera</w:t>
-      </w:r>
-      <w:r>
-        <w:t xml:space="preserve"> as a live stream in our browser (FFMPEG)</w:t>
+        <w:t>Download and configure a program to render the feed from the drone’s camera as a live stream in our browser (FFMPEG)</w:t>
       </w:r>
     </w:p>
     <w:p>
@@ -214,6 +199,11 @@
     </w:p>
     <w:p>
       <w:pPr>
+        <w:pStyle w:val="ListParagraph"/>
+      </w:pPr>
+    </w:p>
+    <w:p>
+      <w:pPr>
         <w:pStyle w:val="Heading1"/>
         <w:rPr>
           <w:b w:val="0"/>
@@ -226,6 +216,7 @@
         <w:t>Stuff you’ll need</w:t>
       </w:r>
     </w:p>
+    <w:p/>
     <w:p>
       <w:pPr>
         <w:pStyle w:val="Heading2"/>
@@ -245,6 +236,20 @@
         <w:t>In this guide you’ll need exactly the same bits and pieces as in the previous guide</w:t>
       </w:r>
       <w:r>
+        <w:t xml:space="preserve"> (</w:t>
+      </w:r>
+      <w:hyperlink r:id="rId11" w:history="1">
+        <w:r>
+          <w:rPr>
+            <w:rStyle w:val="Hyperlink"/>
+          </w:rPr>
+          <w:t>https://mveeprojects.wordpress.com/2016/10/15/flying-the-ar2-0-drone-beginners-guide-1/</w:t>
+        </w:r>
+      </w:hyperlink>
+      <w:r>
+        <w:t>)</w:t>
+      </w:r>
+      <w:r>
         <w:t xml:space="preserve"> (Win10 laptop/PC with Wi-Fi, drone, Notepad++).</w:t>
       </w:r>
       <w:r>
@@ -256,34 +261,22 @@
     </w:p>
     <w:p>
       <w:r>
-        <w:t xml:space="preserve">Aside from that we also need an application called </w:t>
-      </w:r>
-      <w:r>
+        <w:t>Aside from that we also need an application called Git installed. We will need to use ‘Git Bash’ in order to complete this guide.</w:t>
+      </w:r>
+    </w:p>
+    <w:p>
+      <w:pPr>
+        <w:pStyle w:val="Heading2"/>
+        <w:rPr>
+          <w:b w:val="0"/>
+        </w:rPr>
+      </w:pPr>
+      <w:r>
+        <w:rPr>
+          <w:b w:val="0"/>
+        </w:rPr>
         <w:t>Git</w:t>
       </w:r>
-      <w:r>
-        <w:t xml:space="preserve"> installed</w:t>
-      </w:r>
-      <w:r>
-        <w:t>.</w:t>
-      </w:r>
-      <w:r>
-        <w:t xml:space="preserve"> We will need to use ‘Git Bash’ in order to complete this guide.</w:t>
-      </w:r>
-    </w:p>
-    <w:p>
-      <w:pPr>
-        <w:pStyle w:val="Heading2"/>
-        <w:rPr>
-          <w:b w:val="0"/>
-        </w:rPr>
-      </w:pPr>
-      <w:r>
-        <w:rPr>
-          <w:b w:val="0"/>
-        </w:rPr>
-        <w:t>Git</w:t>
-      </w:r>
     </w:p>
     <w:p>
       <w:r>
@@ -298,7 +291,11 @@
         <w:t>get Webflight installed correctly</w:t>
       </w:r>
       <w:r>
-        <w:t xml:space="preserve">. Bucky Roberts over at thenewboston.com has put together a great series of easy to understand video tutorials on getting up and running with Git so I would recommend you go through </w:t>
+        <w:t xml:space="preserve">. Bucky Roberts over at thenewboston.com has put together a great series of easy to understand video tutorials on getting </w:t>
+      </w:r>
+      <w:r>
+        <w:lastRenderedPageBreak/>
+        <w:t xml:space="preserve">up and running with Git so I would recommend you go through </w:t>
       </w:r>
       <w:r>
         <w:t>at least the  first tutorial on</w:t>
@@ -315,7 +312,7 @@
       <w:r>
         <w:t>(</w:t>
       </w:r>
-      <w:hyperlink r:id="rId10" w:history="1">
+      <w:hyperlink r:id="rId12" w:history="1">
         <w:r>
           <w:rPr>
             <w:rStyle w:val="Hyperlink"/>
@@ -332,12 +329,9 @@
       <w:r>
         <w:t xml:space="preserve"> The tutorials after the first one are great if you have a GitHub account and want to understand a bit more about VCS tools and their uses. For the sake of this guide, we only need Git to do some very basic stuff so it’s not totally necessary to know loads about it.</w:t>
       </w:r>
-      <w:bookmarkStart w:id="0" w:name="_GoBack"/>
-      <w:bookmarkEnd w:id="0"/>
-    </w:p>
-    <w:p>
-      <w:r>
-        <w:lastRenderedPageBreak/>
+    </w:p>
+    <w:p>
+      <w:r>
         <w:t xml:space="preserve">Also, have a look around the tutorials on </w:t>
       </w:r>
       <w:proofErr w:type="gramStart"/>
@@ -370,6 +364,97 @@
         <w:t>Let’s get to it!</w:t>
       </w:r>
     </w:p>
+    <w:p/>
+    <w:p>
+      <w:pPr>
+        <w:rPr>
+          <w:rFonts w:asciiTheme="majorHAnsi" w:eastAsiaTheme="majorEastAsia" w:hAnsiTheme="majorHAnsi" w:cstheme="majorBidi"/>
+          <w:bCs/>
+          <w:color w:val="4F81BD" w:themeColor="accent1"/>
+          <w:sz w:val="26"/>
+          <w:szCs w:val="26"/>
+        </w:rPr>
+      </w:pPr>
+      <w:r>
+        <w:rPr>
+          <w:rFonts w:asciiTheme="majorHAnsi" w:eastAsiaTheme="majorEastAsia" w:hAnsiTheme="majorHAnsi" w:cstheme="majorBidi"/>
+          <w:bCs/>
+          <w:color w:val="4F81BD" w:themeColor="accent1"/>
+          <w:sz w:val="26"/>
+          <w:szCs w:val="26"/>
+        </w:rPr>
+        <w:t xml:space="preserve">1. </w:t>
+      </w:r>
+      <w:r>
+        <w:rPr>
+          <w:rFonts w:asciiTheme="majorHAnsi" w:eastAsiaTheme="majorEastAsia" w:hAnsiTheme="majorHAnsi" w:cstheme="majorBidi"/>
+          <w:bCs/>
+          <w:color w:val="4F81BD" w:themeColor="accent1"/>
+          <w:sz w:val="26"/>
+          <w:szCs w:val="26"/>
+        </w:rPr>
+        <w:t xml:space="preserve">Go over </w:t>
+      </w:r>
+      <w:proofErr w:type="spellStart"/>
+      <w:r>
+        <w:rPr>
+          <w:rFonts w:asciiTheme="majorHAnsi" w:eastAsiaTheme="majorEastAsia" w:hAnsiTheme="majorHAnsi" w:cstheme="majorBidi"/>
+          <w:bCs/>
+          <w:color w:val="4F81BD" w:themeColor="accent1"/>
+          <w:sz w:val="26"/>
+          <w:szCs w:val="26"/>
+        </w:rPr>
+        <w:t>thenewboston</w:t>
+      </w:r>
+      <w:proofErr w:type="spellEnd"/>
+      <w:r>
+        <w:rPr>
+          <w:rFonts w:asciiTheme="majorHAnsi" w:eastAsiaTheme="majorEastAsia" w:hAnsiTheme="majorHAnsi" w:cstheme="majorBidi"/>
+          <w:bCs/>
+          <w:color w:val="4F81BD" w:themeColor="accent1"/>
+          <w:sz w:val="26"/>
+          <w:szCs w:val="26"/>
+        </w:rPr>
+        <w:t xml:space="preserve"> tutorial on installing Git bash</w:t>
+      </w:r>
+    </w:p>
+    <w:p>
+      <w:r>
+        <w:t>Make sure you’re familiar with Git (Git Bash) before going any further; this will ensure that you can get everything set up ready to use Webflight!</w:t>
+      </w:r>
+      <w:r>
+        <w:t xml:space="preserve"> Head over to </w:t>
+      </w:r>
+      <w:proofErr w:type="spellStart"/>
+      <w:r>
+        <w:t>thenewboston</w:t>
+      </w:r>
+      <w:r>
+        <w:t>’s</w:t>
+      </w:r>
+      <w:proofErr w:type="spellEnd"/>
+      <w:r>
+        <w:t xml:space="preserve"> Git</w:t>
+      </w:r>
+      <w:r>
+        <w:t xml:space="preserve"> tutorials here (</w:t>
+      </w:r>
+      <w:hyperlink r:id="rId13" w:history="1">
+        <w:r>
+          <w:rPr>
+            <w:rStyle w:val="Hyperlink"/>
+          </w:rPr>
+          <w:t>https://thenewboston.com/videos.php?cat=70</w:t>
+        </w:r>
+      </w:hyperlink>
+      <w:r>
+        <w:t>)</w:t>
+      </w:r>
+      <w:r>
+        <w:t>.</w:t>
+      </w:r>
+    </w:p>
+    <w:p/>
     <w:p>
       <w:pPr>
         <w:pStyle w:val="Heading2"/>
@@ -381,19 +466,37 @@
         <w:rPr>
           <w:b w:val="0"/>
         </w:rPr>
-        <w:t>Download/</w:t>
+        <w:t xml:space="preserve">2. </w:t>
       </w:r>
       <w:r>
         <w:rPr>
           <w:b w:val="0"/>
         </w:rPr>
-        <w:t>Clone and Install Webflight</w:t>
+        <w:t>Download (</w:t>
       </w:r>
       <w:r>
         <w:rPr>
           <w:b w:val="0"/>
         </w:rPr>
-        <w:t xml:space="preserve"> (maybe split into two sections)</w:t>
+        <w:t>Clone</w:t>
+      </w:r>
+      <w:r>
+        <w:rPr>
+          <w:b w:val="0"/>
+        </w:rPr>
+        <w:t xml:space="preserve">) </w:t>
+      </w:r>
+      <w:r>
+        <w:rPr>
+          <w:b w:val="0"/>
+        </w:rPr>
+        <w:t>Webflight</w:t>
+      </w:r>
+      <w:r>
+        <w:rPr>
+          <w:b w:val="0"/>
+        </w:rPr>
+        <w:t xml:space="preserve"> and install required components</w:t>
       </w:r>
     </w:p>
     <w:p>
@@ -668,7 +771,55 @@
           <w:bdr w:val="none" w:sz="0" w:space="0" w:color="auto" w:frame="1"/>
           <w:lang w:eastAsia="en-GB"/>
         </w:rPr>
-        <w:t>bower –g additional step as it doesn’t recognise bower without</w:t>
+        <w:t xml:space="preserve">bower –g </w:t>
+      </w:r>
+      <w:r>
+        <w:rPr>
+          <w:rFonts w:ascii="Consolas" w:eastAsia="Times New Roman" w:hAnsi="Consolas" w:cs="Courier New"/>
+          <w:color w:val="333333"/>
+          <w:sz w:val="20"/>
+          <w:szCs w:val="20"/>
+          <w:highlight w:val="yellow"/>
+          <w:bdr w:val="none" w:sz="0" w:space="0" w:color="auto" w:frame="1"/>
+          <w:lang w:eastAsia="en-GB"/>
+        </w:rPr>
+        <w:t>(</w:t>
+      </w:r>
+      <w:r>
+        <w:rPr>
+          <w:rFonts w:ascii="Consolas" w:eastAsia="Times New Roman" w:hAnsi="Consolas" w:cs="Courier New"/>
+          <w:color w:val="333333"/>
+          <w:sz w:val="20"/>
+          <w:szCs w:val="20"/>
+          <w:highlight w:val="yellow"/>
+          <w:bdr w:val="none" w:sz="0" w:space="0" w:color="auto" w:frame="1"/>
+          <w:lang w:eastAsia="en-GB"/>
+        </w:rPr>
+        <w:t xml:space="preserve">additional step </w:t>
+      </w:r>
+      <w:r>
+        <w:rPr>
+          <w:rFonts w:ascii="Consolas" w:eastAsia="Times New Roman" w:hAnsi="Consolas" w:cs="Courier New"/>
+          <w:color w:val="333333"/>
+          <w:sz w:val="20"/>
+          <w:szCs w:val="20"/>
+          <w:highlight w:val="yellow"/>
+          <w:bdr w:val="none" w:sz="0" w:space="0" w:color="auto" w:frame="1"/>
+          <w:lang w:eastAsia="en-GB"/>
+        </w:rPr>
+        <w:t>added to help get Bower installed!</w:t>
+      </w:r>
+      <w:r>
+        <w:rPr>
+          <w:rFonts w:ascii="Consolas" w:eastAsia="Times New Roman" w:hAnsi="Consolas" w:cs="Courier New"/>
+          <w:color w:val="333333"/>
+          <w:sz w:val="20"/>
+          <w:szCs w:val="20"/>
+          <w:highlight w:val="yellow"/>
+          <w:bdr w:val="none" w:sz="0" w:space="0" w:color="auto" w:frame="1"/>
+          <w:lang w:eastAsia="en-GB"/>
+        </w:rPr>
+        <w:t>)</w:t>
       </w:r>
     </w:p>
     <w:p>
@@ -1004,7 +1155,7 @@
                     <pic:cNvPicPr/>
                   </pic:nvPicPr>
                   <pic:blipFill>
-                    <a:blip r:embed="rId11"/>
+                    <a:blip r:embed="rId14"/>
                     <a:stretch>
                       <a:fillRect/>
                     </a:stretch>
@@ -1033,14 +1184,27 @@
       <w:r>
         <w:t xml:space="preserve">Figure </w:t>
       </w:r>
-      <w:fldSimple w:instr=" SEQ Figure \* ARABIC ">
-        <w:r>
-          <w:rPr>
-            <w:noProof/>
-          </w:rPr>
-          <w:t>1</w:t>
-        </w:r>
-      </w:fldSimple>
+      <w:r>
+        <w:fldChar w:fldCharType="begin"/>
+      </w:r>
+      <w:r>
+        <w:instrText xml:space="preserve"> SEQ Figure \* ARABIC </w:instrText>
+      </w:r>
+      <w:r>
+        <w:fldChar w:fldCharType="separate"/>
+      </w:r>
+      <w:r>
+        <w:rPr>
+          <w:noProof/>
+        </w:rPr>
+        <w:t>1</w:t>
+      </w:r>
+      <w:r>
+        <w:rPr>
+          <w:noProof/>
+        </w:rPr>
+        <w:fldChar w:fldCharType="end"/>
+      </w:r>
       <w:r>
         <w:t xml:space="preserve">: Cloning repo from GitHub and using </w:t>
       </w:r>
@@ -1159,7 +1323,7 @@
                     <pic:cNvPicPr/>
                   </pic:nvPicPr>
                   <pic:blipFill>
-                    <a:blip r:embed="rId12"/>
+                    <a:blip r:embed="rId15"/>
                     <a:stretch>
                       <a:fillRect/>
                     </a:stretch>
@@ -1188,14 +1352,27 @@
       <w:r>
         <w:t xml:space="preserve">Figure </w:t>
       </w:r>
-      <w:fldSimple w:instr=" SEQ Figure \* ARABIC ">
-        <w:r>
-          <w:rPr>
-            <w:noProof/>
-          </w:rPr>
-          <w:t>2</w:t>
-        </w:r>
-      </w:fldSimple>
+      <w:r>
+        <w:fldChar w:fldCharType="begin"/>
+      </w:r>
+      <w:r>
+        <w:instrText xml:space="preserve"> SEQ Figure \* ARABIC </w:instrText>
+      </w:r>
+      <w:r>
+        <w:fldChar w:fldCharType="separate"/>
+      </w:r>
+      <w:r>
+        <w:rPr>
+          <w:noProof/>
+        </w:rPr>
+        <w:t>2</w:t>
+      </w:r>
+      <w:r>
+        <w:rPr>
+          <w:noProof/>
+        </w:rPr>
+        <w:fldChar w:fldCharType="end"/>
+      </w:r>
       <w:r>
         <w:t>: At first your computer will not understand what bower 'is'</w:t>
       </w:r>
@@ -1399,7 +1576,7 @@
                     <pic:cNvPicPr/>
                   </pic:nvPicPr>
                   <pic:blipFill>
-                    <a:blip r:embed="rId13"/>
+                    <a:blip r:embed="rId16"/>
                     <a:stretch>
                       <a:fillRect/>
                     </a:stretch>
@@ -1431,14 +1608,27 @@
       <w:r>
         <w:t xml:space="preserve">Figure </w:t>
       </w:r>
-      <w:fldSimple w:instr=" SEQ Figure \* ARABIC ">
-        <w:r>
-          <w:rPr>
-            <w:noProof/>
-          </w:rPr>
-          <w:t>3</w:t>
-        </w:r>
-      </w:fldSimple>
+      <w:r>
+        <w:fldChar w:fldCharType="begin"/>
+      </w:r>
+      <w:r>
+        <w:instrText xml:space="preserve"> SEQ Figure \* ARABIC </w:instrText>
+      </w:r>
+      <w:r>
+        <w:fldChar w:fldCharType="separate"/>
+      </w:r>
+      <w:r>
+        <w:rPr>
+          <w:noProof/>
+        </w:rPr>
+        <w:t>3</w:t>
+      </w:r>
+      <w:r>
+        <w:rPr>
+          <w:noProof/>
+        </w:rPr>
+        <w:fldChar w:fldCharType="end"/>
+      </w:r>
       <w:r>
         <w:t xml:space="preserve">: Use </w:t>
       </w:r>
@@ -1460,14 +1650,32 @@
     <w:p>
       <w:pPr>
         <w:pStyle w:val="Heading2"/>
-      </w:pPr>
-      <w:r>
+        <w:rPr>
+          <w:b w:val="0"/>
+        </w:rPr>
+      </w:pPr>
+      <w:r>
+        <w:rPr>
+          <w:b w:val="0"/>
+        </w:rPr>
         <w:t>Random error I ran into</w:t>
       </w:r>
     </w:p>
     <w:p>
       <w:r>
-        <w:t xml:space="preserve">When replicating the installation of Webflight the second time for this guide, I ran into an error when running the </w:t>
+        <w:t xml:space="preserve">When </w:t>
+      </w:r>
+      <w:r>
+        <w:t>testing</w:t>
+      </w:r>
+      <w:r>
+        <w:t xml:space="preserve"> t</w:t>
+      </w:r>
+      <w:r>
+        <w:t>he installation of Webflight a</w:t>
+      </w:r>
+      <w:r>
+        <w:t xml:space="preserve"> second time for this guide, I ran into an error when running the </w:t>
       </w:r>
       <w:r>
         <w:rPr>
@@ -1537,10 +1745,6 @@
       </w:r>
     </w:p>
     <w:p/>
-    <w:p/>
-    <w:p/>
-    <w:p/>
-    <w:p/>
     <w:p>
       <w:pPr>
         <w:pStyle w:val="Heading2"/>
@@ -1549,12 +1753,25 @@
         <w:rPr>
           <w:b w:val="0"/>
         </w:rPr>
-        <w:t>Configuring Webf</w:t>
+        <w:lastRenderedPageBreak/>
+        <w:t xml:space="preserve">3. </w:t>
       </w:r>
       <w:r>
         <w:rPr>
           <w:b w:val="0"/>
         </w:rPr>
+        <w:t>Configure</w:t>
+      </w:r>
+      <w:r>
+        <w:rPr>
+          <w:b w:val="0"/>
+        </w:rPr>
+        <w:t xml:space="preserve"> Webf</w:t>
+      </w:r>
+      <w:r>
+        <w:rPr>
+          <w:b w:val="0"/>
+        </w:rPr>
         <w:t>light</w:t>
       </w:r>
     </w:p>
@@ -1569,6 +1786,9 @@
       </w:r>
       <w:proofErr w:type="spellStart"/>
       <w:r>
+        <w:rPr>
+          <w:i/>
+        </w:rPr>
         <w:t>ardrone-webflight</w:t>
       </w:r>
       <w:proofErr w:type="spellEnd"/>
@@ -1577,22 +1797,114 @@
       </w:r>
       <w:proofErr w:type="spellStart"/>
       <w:r>
+        <w:rPr>
+          <w:i/>
+        </w:rPr>
         <w:t>config.js.EXAMPLE</w:t>
       </w:r>
       <w:proofErr w:type="spellEnd"/>
       <w:r>
-        <w:t xml:space="preserve"> – simply put this is your configuration file that tells Webflight which plugins to use etc. </w:t>
-      </w:r>
-      <w:r>
-        <w:t>For now, rename the file to config.js (remove the ‘.EXAMPLE’ bit at the end), so as it’s recognised as the correct file for Webflight to use. Aside from config.js, there is one other file in the same directory that is very important, that being app.js. App.js is the main, central JavaScript program that includes links to the config.js file (hence why renaming this a minute ago was important!) as well as basic controls etc. There’s no need to edit this right now, that’s the basic configuration done!</w:t>
-      </w:r>
-    </w:p>
-    <w:p>
-      <w:r>
-        <w:t xml:space="preserve">If you now open your command prompt in the </w:t>
+        <w:t xml:space="preserve"> – simply put</w:t>
+      </w:r>
+      <w:r>
+        <w:t>,</w:t>
+      </w:r>
+      <w:r>
+        <w:t xml:space="preserve"> this is </w:t>
+      </w:r>
+      <w:r>
+        <w:t>the</w:t>
+      </w:r>
+      <w:r>
+        <w:t xml:space="preserve"> configuration file that tells Webflight which plugins to use etc. </w:t>
+      </w:r>
+      <w:r>
+        <w:t xml:space="preserve">For now, rename the file to </w:t>
+      </w:r>
+      <w:r>
+        <w:rPr>
+          <w:i/>
+        </w:rPr>
+        <w:t>config.js</w:t>
+      </w:r>
+      <w:r>
+        <w:t xml:space="preserve"> (remove the </w:t>
+      </w:r>
+      <w:r>
+        <w:rPr>
+          <w:i/>
+        </w:rPr>
+        <w:t>‘.EXAMPLE’</w:t>
+      </w:r>
+      <w:r>
+        <w:t xml:space="preserve"> bit at the end), this will make sure that this file is</w:t>
+      </w:r>
+      <w:r>
+        <w:t xml:space="preserve"> recognised as the correct file for Webflight to use. </w:t>
+      </w:r>
+    </w:p>
+    <w:p>
+      <w:r>
+        <w:t xml:space="preserve">Aside from </w:t>
+      </w:r>
+      <w:r>
+        <w:rPr>
+          <w:i/>
+        </w:rPr>
+        <w:t>config.js</w:t>
+      </w:r>
+      <w:r>
+        <w:t xml:space="preserve">, there is one other file in the same directory that is very important, that being </w:t>
+      </w:r>
+      <w:r>
+        <w:rPr>
+          <w:i/>
+        </w:rPr>
+        <w:t>app.js</w:t>
+      </w:r>
+      <w:r>
+        <w:t xml:space="preserve">. App.js is the main, central JavaScript program </w:t>
+      </w:r>
+      <w:r>
+        <w:t>for controlling the drone. This file</w:t>
+      </w:r>
+      <w:r>
+        <w:t xml:space="preserve"> includes links to the config.js file (hence why renaming this a minute ago was important!) as well as </w:t>
+      </w:r>
+      <w:r>
+        <w:t xml:space="preserve">bindings from the keyboard to the </w:t>
+      </w:r>
+      <w:r>
+        <w:t>basic</w:t>
+      </w:r>
+      <w:r>
+        <w:t xml:space="preserve"> drone</w:t>
+      </w:r>
+      <w:r>
+        <w:t xml:space="preserve"> controls etc. There’s no need to edit this right now, that’s the basic configuration done!</w:t>
+      </w:r>
+    </w:p>
+    <w:p>
+      <w:r>
+        <w:t xml:space="preserve">If you now open </w:t>
+      </w:r>
+      <w:r>
+        <w:t>a</w:t>
+      </w:r>
+      <w:r>
+        <w:t xml:space="preserve"> command prompt</w:t>
+      </w:r>
+      <w:r>
+        <w:t xml:space="preserve"> window</w:t>
+      </w:r>
+      <w:r>
+        <w:t xml:space="preserve"> in the </w:t>
       </w:r>
       <w:proofErr w:type="spellStart"/>
       <w:r>
+        <w:rPr>
+          <w:i/>
+        </w:rPr>
         <w:t>ardrone-webflight</w:t>
       </w:r>
       <w:proofErr w:type="spellEnd"/>
@@ -1603,46 +1915,84 @@
         <w:rPr>
           <w:i/>
         </w:rPr>
-        <w:t xml:space="preserve">node </w:t>
-      </w:r>
-      <w:proofErr w:type="gramStart"/>
+        <w:t>node app.js</w:t>
+      </w:r>
       <w:r>
         <w:rPr>
           <w:i/>
         </w:rPr>
-        <w:t>app.js</w:t>
+        <w:t xml:space="preserve">’ </w:t>
+      </w:r>
+      <w:r>
+        <w:t>you will initialise</w:t>
+      </w:r>
+      <w:r>
+        <w:t xml:space="preserve"> the Webflight application! At the moment you will see a couple of errors</w:t>
+      </w:r>
+      <w:r>
+        <w:t xml:space="preserve"> pop up under the </w:t>
       </w:r>
       <w:r>
         <w:rPr>
           <w:i/>
         </w:rPr>
+        <w:t>‘node app.js’</w:t>
+      </w:r>
+      <w:r>
+        <w:t xml:space="preserve"> command</w:t>
+      </w:r>
+      <w:r>
+        <w:t xml:space="preserve"> to do with</w:t>
+      </w:r>
+      <w:r>
+        <w:t xml:space="preserve"> something called</w:t>
+      </w:r>
+      <w:r>
+        <w:t xml:space="preserve"> </w:t>
+      </w:r>
+      <w:r>
+        <w:rPr>
+          <w:i/>
+        </w:rPr>
+        <w:t>‘</w:t>
+      </w:r>
+      <w:proofErr w:type="spellStart"/>
+      <w:r>
+        <w:rPr>
+          <w:i/>
+        </w:rPr>
+        <w:t>ffmpeg</w:t>
+      </w:r>
+      <w:proofErr w:type="spellEnd"/>
+      <w:r>
+        <w:rPr>
+          <w:i/>
+        </w:rPr>
         <w:t>’</w:t>
       </w:r>
-      <w:proofErr w:type="gramEnd"/>
+      <w:r>
+        <w:t xml:space="preserve"> not being installed, for now don’t worry about that, simply open</w:t>
+      </w:r>
+      <w:r>
+        <w:t xml:space="preserve"> up your web browser and type </w:t>
+      </w:r>
+      <w:r>
+        <w:t xml:space="preserve"> </w:t>
+      </w:r>
       <w:r>
         <w:rPr>
           <w:i/>
         </w:rPr>
-        <w:t xml:space="preserve"> </w:t>
-      </w:r>
-      <w:r>
-        <w:t xml:space="preserve">in you will run the Webflight application! At the moment you will see a couple of errors to do with </w:t>
-      </w:r>
-      <w:proofErr w:type="spellStart"/>
-      <w:r>
-        <w:t>ffmpeg</w:t>
-      </w:r>
-      <w:proofErr w:type="spellEnd"/>
-      <w:r>
-        <w:t xml:space="preserve"> not being installed, for now don’t worry about that, simply open up your web browser and type in localhost</w:t>
-      </w:r>
-      <w:proofErr w:type="gramStart"/>
-      <w:r>
-        <w:t>:3000</w:t>
-      </w:r>
-      <w:proofErr w:type="gramEnd"/>
-      <w:r>
-        <w:t xml:space="preserve"> in the URL bar at the top – you should see the following.</w:t>
+        <w:t>localhost:3000</w:t>
+      </w:r>
+      <w:r>
+        <w:t xml:space="preserve"> in the URL bar at the top – </w:t>
+      </w:r>
+      <w:r>
+        <w:t xml:space="preserve">press enter and </w:t>
+      </w:r>
+      <w:r>
+        <w:t>you should see the following.</w:t>
       </w:r>
     </w:p>
     <w:p>
@@ -1667,7 +2017,7 @@
                     <pic:cNvPicPr/>
                   </pic:nvPicPr>
                   <pic:blipFill>
-                    <a:blip r:embed="rId14"/>
+                    <a:blip r:embed="rId17"/>
                     <a:stretch>
                       <a:fillRect/>
                     </a:stretch>
@@ -1708,15 +2058,29 @@
         <w:t xml:space="preserve"> is the program </w:t>
       </w:r>
       <w:r>
-        <w:t>used to render images and videos from the drone</w:t>
-      </w:r>
-      <w:r>
-        <w:t xml:space="preserve"> in our browser, so until we get that set up we’re stuck staring at the stock image!</w:t>
-      </w:r>
-    </w:p>
-    <w:p>
-      <w:r>
-        <w:lastRenderedPageBreak/>
+        <w:t xml:space="preserve">used to render </w:t>
+      </w:r>
+      <w:r>
+        <w:t xml:space="preserve">any </w:t>
+      </w:r>
+      <w:r>
+        <w:t>images and videos from the drone</w:t>
+      </w:r>
+      <w:r>
+        <w:t xml:space="preserve"> to a format our</w:t>
+      </w:r>
+      <w:r>
+        <w:t xml:space="preserve"> browser</w:t>
+      </w:r>
+      <w:r>
+        <w:t xml:space="preserve"> can understand and output</w:t>
+      </w:r>
+      <w:r>
+        <w:t>, so until we get that set up we’re stuck staring at the stock image!</w:t>
+      </w:r>
+    </w:p>
+    <w:p>
+      <w:r>
         <w:t>Saying that though</w:t>
       </w:r>
       <w:r>
@@ -1748,15 +2112,35 @@
     <w:p>
       <w:pPr>
         <w:pStyle w:val="Heading2"/>
-      </w:pPr>
-      <w:r>
+        <w:rPr>
+          <w:b w:val="0"/>
+        </w:rPr>
+      </w:pPr>
+      <w:r>
+        <w:rPr>
+          <w:b w:val="0"/>
+        </w:rPr>
+        <w:t xml:space="preserve">4. </w:t>
+      </w:r>
+      <w:r>
+        <w:rPr>
+          <w:b w:val="0"/>
+        </w:rPr>
         <w:t xml:space="preserve">Download and configure </w:t>
       </w:r>
       <w:r>
+        <w:rPr>
+          <w:b w:val="0"/>
+        </w:rPr>
         <w:t>FFMPEG</w:t>
       </w:r>
     </w:p>
     <w:p>
+      <w:r>
+        <w:t>This section is a bit fiddly so take your time and go through it carefully!</w:t>
+      </w:r>
+    </w:p>
+    <w:p>
       <w:pPr>
         <w:rPr>
           <w:rStyle w:val="Hyperlink"/>
@@ -1765,7 +2149,7 @@
       <w:r>
         <w:t xml:space="preserve">Downloaded FFMPEG (latest static 64-bit release) from here </w:t>
       </w:r>
-      <w:hyperlink r:id="rId15" w:history="1">
+      <w:hyperlink r:id="rId18" w:history="1">
         <w:r>
           <w:rPr>
             <w:rStyle w:val="Hyperlink"/>
@@ -1775,35 +2159,39 @@
       </w:hyperlink>
     </w:p>
     <w:p>
-      <w:pPr>
-        <w:pStyle w:val="ListParagraph"/>
-        <w:numPr>
-          <w:ilvl w:val="0"/>
-          <w:numId w:val="3"/>
-        </w:numPr>
-      </w:pPr>
-      <w:r>
-        <w:t>Previous guide I took you through how to find out if your PC/laptop is 32 or 64bit</w:t>
-      </w:r>
-    </w:p>
-    <w:p>
-      <w:pPr>
-        <w:pStyle w:val="ListParagraph"/>
-        <w:numPr>
-          <w:ilvl w:val="0"/>
-          <w:numId w:val="3"/>
-        </w:numPr>
-      </w:pPr>
-      <w:r>
-        <w:t>Download the most appropriate version for your computer</w:t>
-      </w:r>
-    </w:p>
-    <w:p>
-      <w:r>
-        <w:t>Cut and pasted the FFMPEG download into</w:t>
-      </w:r>
-      <w:r>
-        <w:t xml:space="preserve"> the </w:t>
+      <w:r>
+        <w:t>In the p</w:t>
+      </w:r>
+      <w:r>
+        <w:t>revious guide I took you through how to find out if your PC/laptop is 32 or 64bit</w:t>
+      </w:r>
+      <w:r>
+        <w:t>, the same rules apply</w:t>
+      </w:r>
+      <w:r>
+        <w:t xml:space="preserve"> to downloading FFMPEG</w:t>
+      </w:r>
+      <w:r>
+        <w:t xml:space="preserve">. Find out whether your computer is using a 32-bit or 64-bit operating system as shown in section 2 of the previous guide </w:t>
+      </w:r>
+      <w:hyperlink r:id="rId19" w:history="1">
+        <w:r>
+          <w:rPr>
+            <w:rStyle w:val="Hyperlink"/>
+          </w:rPr>
+          <w:t>https://mveeprojects.wordpress.com/2016/10/15/flying-the-ar2-0-drone-beginners-guide-1/</w:t>
+        </w:r>
+      </w:hyperlink>
+      <w:r>
+        <w:t>).</w:t>
+      </w:r>
+    </w:p>
+    <w:p>
+      <w:r>
+        <w:t>When the download has finished, navigate to your Downloads folder and copy your new FFMPEG folder from there into your</w:t>
+      </w:r>
+      <w:r>
+        <w:t xml:space="preserve"> </w:t>
       </w:r>
       <w:proofErr w:type="spellStart"/>
       <w:r>
@@ -1811,10 +2199,37 @@
       </w:r>
       <w:proofErr w:type="spellEnd"/>
       <w:r>
-        <w:t xml:space="preserve"> folder and extracted it (right click, extract here).</w:t>
-      </w:r>
-      <w:r>
-        <w:t xml:space="preserve"> Renamed the extracted folder as</w:t>
+        <w:t xml:space="preserve"> folder</w:t>
+      </w:r>
+      <w:r>
+        <w:t xml:space="preserve">. As the folder is a zip file, we need to ‘extract’ it to use it. You can do this by </w:t>
+      </w:r>
+      <w:r>
+        <w:t>right click</w:t>
+      </w:r>
+      <w:r>
+        <w:t>ing it and selecting</w:t>
+      </w:r>
+      <w:r>
+        <w:t xml:space="preserve"> </w:t>
+      </w:r>
+      <w:r>
+        <w:t>‘</w:t>
+      </w:r>
+      <w:r>
+        <w:t>extract here</w:t>
+      </w:r>
+      <w:r>
+        <w:t>’</w:t>
+      </w:r>
+      <w:r>
+        <w:t>.</w:t>
+      </w:r>
+      <w:r>
+        <w:t xml:space="preserve"> Rename</w:t>
+      </w:r>
+      <w:r>
+        <w:t xml:space="preserve"> the extracted folder as</w:t>
       </w:r>
       <w:r>
         <w:t xml:space="preserve"> ‘</w:t>
@@ -1830,12 +2245,24 @@
       <w:r>
         <w:t xml:space="preserve"> for easier referencing</w:t>
       </w:r>
-    </w:p>
-    <w:p>
-      <w:r>
-        <w:t xml:space="preserve">Good guide here </w:t>
-      </w:r>
-      <w:hyperlink r:id="rId16" w:history="1">
+      <w:r>
+        <w:t xml:space="preserve"> later on.</w:t>
+      </w:r>
+    </w:p>
+    <w:p>
+      <w:pPr>
+        <w:rPr>
+          <w:color w:val="0000FF" w:themeColor="hyperlink"/>
+          <w:u w:val="single"/>
+        </w:rPr>
+      </w:pPr>
+      <w:r>
+        <w:t>If you get stuck with installing FFMPEG have a look at this guide</w:t>
+      </w:r>
+      <w:r>
+        <w:t xml:space="preserve"> </w:t>
+      </w:r>
+      <w:hyperlink r:id="rId20" w:history="1">
         <w:r>
           <w:rPr>
             <w:rStyle w:val="Hyperlink"/>
@@ -1843,6 +2270,12 @@
           <w:t>http://www.wikihow.com/Install-FFmpeg-on-Windows</w:t>
         </w:r>
       </w:hyperlink>
+      <w:r>
+        <w:rPr>
+          <w:rStyle w:val="Hyperlink"/>
+        </w:rPr>
+        <w:t>.</w:t>
+      </w:r>
     </w:p>
     <w:p>
       <w:r>
@@ -1940,7 +2373,7 @@
                     <pic:cNvPicPr/>
                   </pic:nvPicPr>
                   <pic:blipFill>
-                    <a:blip r:embed="rId17"/>
+                    <a:blip r:embed="rId21"/>
                     <a:stretch>
                       <a:fillRect/>
                     </a:stretch>
@@ -2086,7 +2519,7 @@
                     </pic:cNvPicPr>
                   </pic:nvPicPr>
                   <pic:blipFill>
-                    <a:blip r:embed="rId18">
+                    <a:blip r:embed="rId22">
                       <a:extLst>
                         <a:ext uri="{28A0092B-C50C-407E-A947-70E740481C1C}">
                           <a14:useLocalDpi xmlns:a14="http://schemas.microsoft.com/office/drawing/2010/main" val="0"/>
@@ -2422,7 +2855,7 @@
                     <pic:cNvPicPr/>
                   </pic:nvPicPr>
                   <pic:blipFill>
-                    <a:blip r:embed="rId19"/>
+                    <a:blip r:embed="rId23"/>
                     <a:stretch>
                       <a:fillRect/>
                     </a:stretch>
@@ -2489,8 +2922,86 @@
           <w:lang w:eastAsia="en-GB"/>
         </w:rPr>
         <w:lastRenderedPageBreak/>
+        <mc:AlternateContent>
+          <mc:Choice Requires="wps">
+            <w:drawing>
+              <wp:anchor distT="0" distB="0" distL="114300" distR="114300" simplePos="0" relativeHeight="251678720" behindDoc="0" locked="0" layoutInCell="1" allowOverlap="1" wp14:anchorId="76FAA6D9" wp14:editId="08DFBD4F">
+                <wp:simplePos x="0" y="0"/>
+                <wp:positionH relativeFrom="column">
+                  <wp:posOffset>763368</wp:posOffset>
+                </wp:positionH>
+                <wp:positionV relativeFrom="paragraph">
+                  <wp:posOffset>579755</wp:posOffset>
+                </wp:positionV>
+                <wp:extent cx="949570" cy="161290"/>
+                <wp:effectExtent l="0" t="0" r="22225" b="10160"/>
+                <wp:wrapNone/>
+                <wp:docPr id="13" name="Rectangle 13"/>
+                <wp:cNvGraphicFramePr/>
+                <a:graphic xmlns:a="http://schemas.openxmlformats.org/drawingml/2006/main">
+                  <a:graphicData uri="http://schemas.microsoft.com/office/word/2010/wordprocessingShape">
+                    <wps:wsp>
+                      <wps:cNvSpPr/>
+                      <wps:spPr>
+                        <a:xfrm>
+                          <a:off x="0" y="0"/>
+                          <a:ext cx="949570" cy="161290"/>
+                        </a:xfrm>
+                        <a:prstGeom prst="rect">
+                          <a:avLst/>
+                        </a:prstGeom>
+                        <a:noFill/>
+                        <a:ln>
+                          <a:solidFill>
+                            <a:srgbClr val="FFFF00"/>
+                          </a:solidFill>
+                        </a:ln>
+                      </wps:spPr>
+                      <wps:style>
+                        <a:lnRef idx="2">
+                          <a:schemeClr val="accent1">
+                            <a:shade val="50000"/>
+                          </a:schemeClr>
+                        </a:lnRef>
+                        <a:fillRef idx="1">
+                          <a:schemeClr val="accent1"/>
+                        </a:fillRef>
+                        <a:effectRef idx="0">
+                          <a:schemeClr val="accent1"/>
+                        </a:effectRef>
+                        <a:fontRef idx="minor">
+                          <a:schemeClr val="lt1"/>
+                        </a:fontRef>
+                      </wps:style>
+                      <wps:bodyPr rot="0" spcFirstLastPara="0" vertOverflow="overflow" horzOverflow="overflow" vert="horz" wrap="square" lIns="91440" tIns="45720" rIns="91440" bIns="45720" numCol="1" spcCol="0" rtlCol="0" fromWordArt="0" anchor="ctr" anchorCtr="0" forceAA="0" compatLnSpc="1">
+                        <a:prstTxWarp prst="textNoShape">
+                          <a:avLst/>
+                        </a:prstTxWarp>
+                        <a:noAutofit/>
+                      </wps:bodyPr>
+                    </wps:wsp>
+                  </a:graphicData>
+                </a:graphic>
+                <wp14:sizeRelH relativeFrom="margin">
+                  <wp14:pctWidth>0</wp14:pctWidth>
+                </wp14:sizeRelH>
+              </wp:anchor>
+            </w:drawing>
+          </mc:Choice>
+          <mc:Fallback>
+            <w:pict>
+              <v:rect id="Rectangle 13" o:spid="_x0000_s1026" style="position:absolute;margin-left:60.1pt;margin-top:45.65pt;width:74.75pt;height:12.7pt;z-index:251678720;visibility:visible;mso-wrap-style:square;mso-width-percent:0;mso-wrap-distance-left:9pt;mso-wrap-distance-top:0;mso-wrap-distance-right:9pt;mso-wrap-distance-bottom:0;mso-position-horizontal:absolute;mso-position-horizontal-relative:text;mso-position-vertical:absolute;mso-position-vertical-relative:text;mso-width-percent:0;mso-width-relative:margin;v-text-anchor:middle" o:gfxdata="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" filled="f" strokecolor="yellow" strokeweight="2pt"/>
+            </w:pict>
+          </mc:Fallback>
+        </mc:AlternateContent>
+      </w:r>
+      <w:r>
+        <w:rPr>
+          <w:noProof/>
+          <w:lang w:eastAsia="en-GB"/>
+        </w:rPr>
         <w:drawing>
-          <wp:inline distT="0" distB="0" distL="0" distR="0" wp14:anchorId="268B2E60" wp14:editId="535ABD5C">
+          <wp:inline distT="0" distB="0" distL="0" distR="0" wp14:anchorId="67D925CF" wp14:editId="108C71E9">
             <wp:extent cx="5732245" cy="3722336"/>
             <wp:effectExtent l="0" t="0" r="1905" b="0"/>
             <wp:docPr id="20" name="Picture 20"/>
@@ -2505,7 +3016,7 @@
                     <pic:cNvPicPr/>
                   </pic:nvPicPr>
                   <pic:blipFill rotWithShape="1">
-                    <a:blip r:embed="rId20"/>
+                    <a:blip r:embed="rId24"/>
                     <a:srcRect b="37921"/>
                     <a:stretch/>
                   </pic:blipFill>
@@ -2551,12 +3062,21 @@
         <w:t xml:space="preserve"> folder and run </w:t>
       </w:r>
       <w:r>
+        <w:t>‘</w:t>
+      </w:r>
+      <w:r>
         <w:rPr>
           <w:i/>
         </w:rPr>
         <w:t>node app.js</w:t>
       </w:r>
       <w:r>
+        <w:rPr>
+          <w:i/>
+        </w:rPr>
+        <w:t>’</w:t>
+      </w:r>
+      <w:r>
         <w:t xml:space="preserve"> in command line, you should notice that the </w:t>
       </w:r>
       <w:proofErr w:type="spellStart"/>
@@ -2565,7 +3085,22 @@
       </w:r>
       <w:proofErr w:type="spellEnd"/>
       <w:r>
-        <w:t xml:space="preserve"> errors have gone and if you open localhost:3000 in your browser you are receiving a feed live from your drone! Below is my feed while writing this guide, the drone</w:t>
+        <w:t xml:space="preserve"> errors have gone and if you open </w:t>
+      </w:r>
+      <w:r>
+        <w:t>‘</w:t>
+      </w:r>
+      <w:r>
+        <w:rPr>
+          <w:i/>
+        </w:rPr>
+        <w:t>localhost:3000</w:t>
+      </w:r>
+      <w:r>
+        <w:t>’</w:t>
+      </w:r>
+      <w:r>
+        <w:t xml:space="preserve"> in your browser you are receiving a feed live from your drone! Below is my feed while writing this guide, the drone</w:t>
       </w:r>
       <w:r>
         <w:t xml:space="preserve"> </w:t>
@@ -2612,7 +3147,7 @@
                     <pic:cNvPicPr/>
                   </pic:nvPicPr>
                   <pic:blipFill>
-                    <a:blip r:embed="rId21"/>
+                    <a:blip r:embed="rId25"/>
                     <a:stretch>
                       <a:fillRect/>
                     </a:stretch>
@@ -2646,6 +3181,12 @@
           <w:b w:val="0"/>
         </w:rPr>
         <w:lastRenderedPageBreak/>
+        <w:t xml:space="preserve">5. </w:t>
+      </w:r>
+      <w:r>
+        <w:rPr>
+          <w:b w:val="0"/>
+        </w:rPr>
         <w:t xml:space="preserve">Controlling the drone using </w:t>
       </w:r>
       <w:r>
@@ -2768,7 +3309,7 @@
                     <pic:cNvPicPr/>
                   </pic:nvPicPr>
                   <pic:blipFill>
-                    <a:blip r:embed="rId22"/>
+                    <a:blip r:embed="rId26"/>
                     <a:stretch>
                       <a:fillRect/>
                     </a:stretch>
@@ -2792,7 +3333,28 @@
     <w:p/>
     <w:p>
       <w:r>
-        <w:t>Once you’ve reconfigured Webflight in the config.js file and started it up again, you can run the following commands in the browser window:</w:t>
+        <w:t>Once you’ve reconfigured Webfligh</w:t>
+      </w:r>
+      <w:r>
+        <w:t xml:space="preserve">t in the config.js file, start Webflight up again with </w:t>
+      </w:r>
+      <w:r>
+        <w:rPr>
+          <w:i/>
+        </w:rPr>
+        <w:t>‘node app.js’</w:t>
+      </w:r>
+      <w:r>
+        <w:t xml:space="preserve"> (make sure you’ve closed down all other windows running Webflight first). Y</w:t>
+      </w:r>
+      <w:r>
+        <w:t>ou</w:t>
+      </w:r>
+      <w:r>
+        <w:t>’ll notice that you</w:t>
+      </w:r>
+      <w:r>
+        <w:t xml:space="preserve"> can run the following commands in the browser window:</w:t>
       </w:r>
     </w:p>
     <w:p>
@@ -2982,6 +3544,88 @@
         <w:t xml:space="preserve"> (make sure you’ve got lots of room around the drone!) </w:t>
       </w:r>
     </w:p>
+    <w:p/>
+    <w:p>
+      <w:pPr>
+        <w:pStyle w:val="Heading1"/>
+      </w:pPr>
+      <w:r>
+        <w:t>That’s all for now</w:t>
+      </w:r>
+    </w:p>
+    <w:p/>
+    <w:p>
+      <w:r>
+        <w:t>With any luck you now have a drone flying around according to your controls, as well as a feed from the drones’ camera in the web browser (localhost</w:t>
+      </w:r>
+      <w:proofErr w:type="gramStart"/>
+      <w:r>
+        <w:t>:3000</w:t>
+      </w:r>
+      <w:proofErr w:type="gramEnd"/>
+      <w:r>
+        <w:t xml:space="preserve">)! Check out </w:t>
+      </w:r>
+      <w:r>
+        <w:t xml:space="preserve">Laurent </w:t>
+      </w:r>
+      <w:proofErr w:type="spellStart"/>
+      <w:r>
+        <w:t>Eschenauer</w:t>
+      </w:r>
+      <w:r>
+        <w:t>’s</w:t>
+      </w:r>
+      <w:proofErr w:type="spellEnd"/>
+      <w:r>
+        <w:t xml:space="preserve"> Webflight repository on GitHub</w:t>
+      </w:r>
+      <w:r>
+        <w:t xml:space="preserve"> (</w:t>
+      </w:r>
+      <w:hyperlink r:id="rId27" w:history="1">
+        <w:r>
+          <w:rPr>
+            <w:rStyle w:val="Hyperlink"/>
+          </w:rPr>
+          <w:t>https://github.com/eschnou/ardrone-webflight</w:t>
+        </w:r>
+      </w:hyperlink>
+      <w:r>
+        <w:t>)</w:t>
+      </w:r>
+      <w:r>
+        <w:t xml:space="preserve"> for more controls, plugins etc.</w:t>
+      </w:r>
+      <w:r>
+        <w:t xml:space="preserve"> As always, if you ran into any issues getting up and running with Webflight please feel free to comment below and we’ll look into it together, alternatively head over to the </w:t>
+      </w:r>
+      <w:proofErr w:type="spellStart"/>
+      <w:r>
+        <w:t>WebFlight</w:t>
+      </w:r>
+      <w:proofErr w:type="spellEnd"/>
+      <w:r>
+        <w:t xml:space="preserve"> repository linked above and click the ‘issues’ tab to search any issues/fixes other users ran into!</w:t>
+      </w:r>
+    </w:p>
+    <w:p>
+      <w:r>
+        <w:t>In the next guide we’ll look into installing and some additional plugins for Webflight to extend its functionality even further!</w:t>
+      </w:r>
+    </w:p>
+    <w:p/>
+    <w:p>
+      <w:r>
+        <w:t>Thanks for reading,</w:t>
+      </w:r>
+    </w:p>
+    <w:p>
+      <w:r>
+        <w:t>Mark</w:t>
+      </w:r>
+    </w:p>
+    <w:p/>
     <w:sectPr>
       <w:pgSz w:w="11906" w:h="16838"/>
       <w:pgMar w:top="1440" w:right="1440" w:bottom="1440" w:left="1440" w:header="708" w:footer="708" w:gutter="0"/>

</xml_diff>